<commit_message>
avancer les stories et le code
</commit_message>
<xml_diff>
--- a/Documentation De Projet.docx
+++ b/Documentation De Projet.docx
@@ -1052,35 +1052,7 @@
         <w:rPr>
           <w:szCs w:val="14"/>
         </w:rPr>
-        <w:t xml:space="preserve">Ce projet à pour but de recréer le jeu vidéo </w:t>
-      </w:r>
-      <w:proofErr w:type="spellStart"/>
-      <w:r>
-        <w:rPr>
-          <w:szCs w:val="14"/>
-        </w:rPr>
-        <w:t>space</w:t>
-      </w:r>
-      <w:proofErr w:type="spellEnd"/>
-      <w:r>
-        <w:rPr>
-          <w:szCs w:val="14"/>
-        </w:rPr>
-        <w:t xml:space="preserve"> </w:t>
-      </w:r>
-      <w:proofErr w:type="spellStart"/>
-      <w:r>
-        <w:rPr>
-          <w:szCs w:val="14"/>
-        </w:rPr>
-        <w:t>invader</w:t>
-      </w:r>
-      <w:proofErr w:type="spellEnd"/>
-      <w:r>
-        <w:rPr>
-          <w:szCs w:val="14"/>
-        </w:rPr>
-        <w:t xml:space="preserve"> en C# grâce au mode console. Le projet se déroule en plusieurs livraisons éparpillées jusqu’à la fin du semestre.</w:t>
+        <w:t>Ce projet à pour but de recréer le jeu vidéo space invader en C# grâce au mode console. Le projet se déroule en plusieurs livraisons éparpillées jusqu’à la fin du semestre.</w:t>
       </w:r>
     </w:p>
     <w:p>
@@ -1140,23 +1112,7 @@
         <w:sym w:font="Symbol" w:char="F0B7"/>
       </w:r>
       <w:r>
-        <w:t xml:space="preserve"> Mettre en pratique le TDD (« test </w:t>
-      </w:r>
-      <w:proofErr w:type="spellStart"/>
-      <w:r>
-        <w:t>driven</w:t>
-      </w:r>
-      <w:proofErr w:type="spellEnd"/>
-      <w:r>
-        <w:t xml:space="preserve"> </w:t>
-      </w:r>
-      <w:proofErr w:type="spellStart"/>
-      <w:r>
-        <w:t>development</w:t>
-      </w:r>
-      <w:proofErr w:type="spellEnd"/>
-      <w:r>
-        <w:t xml:space="preserve"> ») a. Créer des classes vides b. Couvrir les fonctionnalités du cahier des charges avec des tests (tous les tests seront « fail » au départ) c. Faire valider les tests par votre formateur avant de coder le fonctionnement </w:t>
+        <w:t xml:space="preserve"> Mettre en pratique le TDD (« test driven development ») a. Créer des classes vides b. Couvrir les fonctionnalités du cahier des charges avec des tests (tous les tests seront « fail » au départ) c. Faire valider les tests par votre formateur avant de coder le fonctionnement </w:t>
       </w:r>
     </w:p>
     <w:p/>
@@ -1179,31 +1135,7 @@
         <w:sym w:font="Symbol" w:char="F0B7"/>
       </w:r>
       <w:r>
-        <w:t xml:space="preserve"> Utilisation de Git (</w:t>
-      </w:r>
-      <w:proofErr w:type="spellStart"/>
-      <w:r>
-        <w:t>Github</w:t>
-      </w:r>
-      <w:proofErr w:type="spellEnd"/>
-      <w:r>
-        <w:t xml:space="preserve"> / </w:t>
-      </w:r>
-      <w:proofErr w:type="spellStart"/>
-      <w:r>
-        <w:t>Github</w:t>
-      </w:r>
-      <w:proofErr w:type="spellEnd"/>
-      <w:r>
-        <w:t xml:space="preserve"> Desktop / </w:t>
-      </w:r>
-      <w:proofErr w:type="spellStart"/>
-      <w:r>
-        <w:t>Cmder</w:t>
-      </w:r>
-      <w:proofErr w:type="spellEnd"/>
-      <w:r>
-        <w:t>)</w:t>
+        <w:t xml:space="preserve"> Utilisation de Git (Github / Github Desktop / Cmder)</w:t>
       </w:r>
     </w:p>
     <w:p>
@@ -1287,25 +1219,15 @@
         </w:numPr>
       </w:pPr>
       <w:r>
-        <w:t xml:space="preserve">S : En tant qu’utilisateur, je veux pouvoir changer les paramètres audios et </w:t>
-      </w:r>
-      <w:proofErr w:type="gramStart"/>
-      <w:r>
-        <w:t>la</w:t>
-      </w:r>
-      <w:proofErr w:type="gramEnd"/>
-    </w:p>
-    <w:p>
-      <w:pPr>
-        <w:pStyle w:val="Paragraphedeliste"/>
-      </w:pPr>
-      <w:proofErr w:type="gramStart"/>
-      <w:r>
-        <w:t>difficulté</w:t>
-      </w:r>
-      <w:proofErr w:type="gramEnd"/>
-      <w:r>
-        <w:t>. REF1</w:t>
+        <w:t>S : En tant qu’utilisateur, je veux pouvoir changer les paramètres audios et la</w:t>
+      </w:r>
+    </w:p>
+    <w:p>
+      <w:pPr>
+        <w:pStyle w:val="Paragraphedeliste"/>
+      </w:pPr>
+      <w:r>
+        <w:t>difficulté. REF1</w:t>
       </w:r>
     </w:p>
     <w:p>
@@ -1329,7 +1251,7 @@
         <w:ind w:left="708"/>
       </w:pPr>
       <w:r>
-        <w:t xml:space="preserve">T : Dans la fenêtre Options, lorsque l’onglet « son » est sélectionné je peux l’activer ou le désactiver avec la flèche de droite ou la flèche de gauche </w:t>
+        <w:t>T : Dans la fenêtre Options, lorsque je suis sur la sélection du son, si j’appuie sur enter le paramètre de son devient l’opposé de la sélection précédente.</w:t>
       </w:r>
     </w:p>
     <w:p>
@@ -1337,7 +1259,13 @@
         <w:ind w:left="708"/>
       </w:pPr>
       <w:r>
-        <w:t xml:space="preserve">T : Dans la fenêtre Options, lorsque l’onglet « difficulté » est sélectionné je peux changer la difficulté avec la flèche de droite ou la flèche de gauche </w:t>
+        <w:t xml:space="preserve">T : Dans la fenêtre Options, lorsque je suis sur la sélection du son, si j’appuie sur enter le paramètre de </w:t>
+      </w:r>
+      <w:r>
+        <w:t>jeu</w:t>
+      </w:r>
+      <w:r>
+        <w:t xml:space="preserve"> devient l’opposé de la sélection précédente.</w:t>
       </w:r>
     </w:p>
     <w:p/>
@@ -1547,7 +1475,13 @@
         <w:pStyle w:val="Paragraphedeliste"/>
       </w:pPr>
       <w:r>
-        <w:t xml:space="preserve">T : Dans le menu principal, lorsque « A propos » est sélectionné et que j’appuie sur « enter » la fenêtre s’ouvre </w:t>
+        <w:t xml:space="preserve">T : Dans le menu principal, lorsque « A propos » est sélectionné et que j’appuie sur </w:t>
+      </w:r>
+      <w:r>
+        <w:t>enter</w:t>
+      </w:r>
+      <w:r>
+        <w:t xml:space="preserve"> la fenêtre s’ouvre </w:t>
       </w:r>
     </w:p>
     <w:p>
@@ -1608,15 +1542,7 @@
         <w:pStyle w:val="Paragraphedeliste"/>
       </w:pPr>
       <w:r>
-        <w:t>T : Dans le jeu, les lasers seront représentés par le caractère</w:t>
-      </w:r>
-      <w:proofErr w:type="gramStart"/>
-      <w:r>
-        <w:t xml:space="preserve"> «|</w:t>
-      </w:r>
-      <w:proofErr w:type="gramEnd"/>
-      <w:r>
-        <w:t> ».</w:t>
+        <w:t>T : Dans le jeu, les lasers seront représentés par le caractère «| ».</w:t>
       </w:r>
     </w:p>
     <w:p>
@@ -1659,15 +1585,24 @@
         <w:pStyle w:val="Paragraphedeliste"/>
       </w:pPr>
       <w:r>
-        <w:t xml:space="preserve">T : Dans le jeu, mes vies apparaissent en haut à droite </w:t>
-      </w:r>
-    </w:p>
-    <w:p>
-      <w:pPr>
-        <w:pStyle w:val="Paragraphedeliste"/>
-      </w:pPr>
-      <w:r>
-        <w:t xml:space="preserve">T : Dans le jeu, mon score apparait en haut à gauche </w:t>
+        <w:t xml:space="preserve">T : Dans le jeu, mes vies apparaissent en haut à </w:t>
+      </w:r>
+      <w:r>
+        <w:t>gauche de l’écran</w:t>
+      </w:r>
+      <w:r>
+        <w:t xml:space="preserve"> </w:t>
+      </w:r>
+    </w:p>
+    <w:p>
+      <w:pPr>
+        <w:pStyle w:val="Paragraphedeliste"/>
+      </w:pPr>
+      <w:r>
+        <w:t xml:space="preserve">T : Dans le jeu, mon score apparait en haut à </w:t>
+      </w:r>
+      <w:r>
+        <w:t>droite de l’écran</w:t>
       </w:r>
     </w:p>
     <w:p>
@@ -1703,31 +1638,36 @@
         <w:pStyle w:val="Paragraphedeliste"/>
       </w:pPr>
       <w:r>
-        <w:t xml:space="preserve">T : Dans le jeu, les aliens se déplacent suivant le rythme d’un </w:t>
-      </w:r>
-      <w:proofErr w:type="spellStart"/>
-      <w:r>
-        <w:t>timer</w:t>
-      </w:r>
-      <w:proofErr w:type="spellEnd"/>
-      <w:r>
-        <w:t xml:space="preserve">. </w:t>
-      </w:r>
-    </w:p>
-    <w:p>
-      <w:pPr>
-        <w:pStyle w:val="Paragraphedeliste"/>
-      </w:pPr>
-      <w:r>
-        <w:t xml:space="preserve">T : Dans le jeu, les aliens avancent plus vite lorsqu’il en reste moins </w:t>
-      </w:r>
-    </w:p>
-    <w:p>
-      <w:pPr>
-        <w:pStyle w:val="Paragraphedeliste"/>
-      </w:pPr>
-      <w:r>
-        <w:t xml:space="preserve">T : Dans le jeu, les aliens se déplacent de gauche à droite et lorsqu’il touche un mur ils descendent d’un cran </w:t>
+        <w:t xml:space="preserve">T : Dans le jeu, les aliens se déplacent suivant </w:t>
+      </w:r>
+      <w:r>
+        <w:t>un rythme définit</w:t>
+      </w:r>
+      <w:r>
+        <w:t xml:space="preserve"> </w:t>
+      </w:r>
+    </w:p>
+    <w:p>
+      <w:pPr>
+        <w:pStyle w:val="Paragraphedeliste"/>
+      </w:pPr>
+      <w:r>
+        <w:t xml:space="preserve">T : Dans le jeu, les aliens se déplacent de gauche à droite </w:t>
+      </w:r>
+      <w:r>
+        <w:t xml:space="preserve">ou de droite à gauche </w:t>
+      </w:r>
+      <w:r>
+        <w:t xml:space="preserve">et lorsqu’il touche un </w:t>
+      </w:r>
+      <w:r>
+        <w:t>bord de l’écran</w:t>
+      </w:r>
+      <w:r>
+        <w:t xml:space="preserve"> ils descendent </w:t>
+      </w:r>
+      <w:r>
+        <w:t>d’un caractère</w:t>
       </w:r>
     </w:p>
     <w:p/>
@@ -1753,7 +1693,13 @@
         <w:pStyle w:val="Paragraphedeliste"/>
       </w:pPr>
       <w:r>
-        <w:t xml:space="preserve">T : Avant la fenêtre de jeu, une demande de saisie de pseudo y apparait. </w:t>
+        <w:t>T : Avant la fenêtre de jeu, une demande de saisie de pseudo</w:t>
+      </w:r>
+      <w:r>
+        <w:t>nyme</w:t>
+      </w:r>
+      <w:r>
+        <w:t xml:space="preserve"> y apparait. </w:t>
       </w:r>
     </w:p>
     <w:p>
@@ -1780,47 +1726,23 @@
         </w:numPr>
       </w:pPr>
       <w:r>
-        <w:t xml:space="preserve">S : En tant que joueur, je veux une fenêtre de « </w:t>
-      </w:r>
-      <w:proofErr w:type="spellStart"/>
-      <w:r>
-        <w:t>game</w:t>
-      </w:r>
-      <w:proofErr w:type="spellEnd"/>
-      <w:r>
-        <w:t xml:space="preserve"> over » lorsque je perds ou que je quitte le jeu. </w:t>
-      </w:r>
-    </w:p>
-    <w:p>
-      <w:pPr>
-        <w:pStyle w:val="Paragraphedeliste"/>
-      </w:pPr>
-      <w:r>
-        <w:t xml:space="preserve">T : Dans le jeu ou dans la fenêtre de pause, lorsque je quitte, une fenêtre de « </w:t>
-      </w:r>
-      <w:proofErr w:type="spellStart"/>
-      <w:r>
-        <w:t>game</w:t>
-      </w:r>
-      <w:proofErr w:type="spellEnd"/>
-      <w:r>
-        <w:t xml:space="preserve"> over » apparait avec notre score et un petit message. </w:t>
-      </w:r>
-    </w:p>
-    <w:p>
-      <w:pPr>
-        <w:pStyle w:val="Paragraphedeliste"/>
-      </w:pPr>
-      <w:r>
-        <w:t xml:space="preserve">T : Dans le jeu, lorsque je n’ai plus de vie, une fenêtre de « </w:t>
-      </w:r>
-      <w:proofErr w:type="spellStart"/>
-      <w:r>
-        <w:t>game</w:t>
-      </w:r>
-      <w:proofErr w:type="spellEnd"/>
-      <w:r>
-        <w:t xml:space="preserve"> over » apparait avec notre score et un petit message. </w:t>
+        <w:t xml:space="preserve">S : En tant que joueur, je veux une fenêtre de « game over » lorsque je perds ou que je quitte le jeu. </w:t>
+      </w:r>
+    </w:p>
+    <w:p>
+      <w:pPr>
+        <w:pStyle w:val="Paragraphedeliste"/>
+      </w:pPr>
+      <w:r>
+        <w:t xml:space="preserve">T : Dans le jeu ou dans la fenêtre de pause, lorsque je quitte, une fenêtre de « game over » apparait avec notre score et un petit message. </w:t>
+      </w:r>
+    </w:p>
+    <w:p>
+      <w:pPr>
+        <w:pStyle w:val="Paragraphedeliste"/>
+      </w:pPr>
+      <w:r>
+        <w:t xml:space="preserve">T : Dans le jeu, lorsque je n’ai plus de vie, une fenêtre de « game over » apparait avec notre score et un petit message. </w:t>
       </w:r>
     </w:p>
     <w:p/>
@@ -1847,24 +1769,24 @@
         <w:pStyle w:val="Paragraphedeliste"/>
       </w:pPr>
       <w:r>
-        <w:t>T</w:t>
-      </w:r>
-      <w:proofErr w:type="gramStart"/>
-      <w:r>
-        <w:t> :</w:t>
-      </w:r>
-      <w:r>
-        <w:t>Dans</w:t>
-      </w:r>
-      <w:proofErr w:type="gramEnd"/>
-      <w:r>
-        <w:t xml:space="preserve"> le jeu, </w:t>
+        <w:t>T :</w:t>
+      </w:r>
+      <w:r>
+        <w:t xml:space="preserve">Dans le jeu, </w:t>
       </w:r>
       <w:r>
         <w:t>il y a</w:t>
       </w:r>
       <w:r>
         <w:t xml:space="preserve"> une petite musique sympathique pour qu’on ne s’ennuie pas.</w:t>
+      </w:r>
+    </w:p>
+    <w:p>
+      <w:pPr>
+        <w:pStyle w:val="Paragraphedeliste"/>
+      </w:pPr>
+      <w:r>
+        <w:t>T : Lors de la fin de partie la musique s’arrête.</w:t>
       </w:r>
     </w:p>
     <w:p/>
@@ -1889,21 +1811,32 @@
       <w:pPr>
         <w:pStyle w:val="Paragraphedeliste"/>
       </w:pPr>
-      <w:proofErr w:type="gramStart"/>
-      <w:r>
-        <w:t>vie</w:t>
-      </w:r>
-      <w:proofErr w:type="gramEnd"/>
-      <w:r>
-        <w:t>. Dans le jeu, lorsque je mets un pseudo spécial sur le jeu mon nombre de vies passe à 5.</w:t>
-      </w:r>
-    </w:p>
-    <w:p/>
-    <w:p/>
-    <w:p/>
-    <w:p>
-      <w:r>
-        <w:lastRenderedPageBreak/>
+      <w:r>
+        <w:t xml:space="preserve">vie. </w:t>
+      </w:r>
+    </w:p>
+    <w:p>
+      <w:pPr>
+        <w:pStyle w:val="Paragraphedeliste"/>
+      </w:pPr>
+      <w:r>
+        <w:t>T :</w:t>
+      </w:r>
+      <w:r>
+        <w:t xml:space="preserve">Dans le jeu, lorsque je mets </w:t>
+      </w:r>
+      <w:r>
+        <w:t>le pseudo « ExcaliBreizh »</w:t>
+      </w:r>
+      <w:r>
+        <w:t xml:space="preserve"> sur le jeu mon nombre de vies passe à 5.</w:t>
+      </w:r>
+    </w:p>
+    <w:p/>
+    <w:p/>
+    <w:p/>
+    <w:p>
+      <w:r>
         <w:t>Se faire attaquer</w:t>
       </w:r>
     </w:p>
@@ -1924,7 +1857,18 @@
         <w:pStyle w:val="Paragraphedeliste"/>
       </w:pPr>
       <w:r>
-        <w:t>T : Dans le jeu, les aliens infligent des dégâts aux murs ou à mon personnage.</w:t>
+        <w:t xml:space="preserve">T : Dans le jeu, les aliens </w:t>
+      </w:r>
+      <w:r>
+        <w:t>de la dernière ligne depuis le haut tirent des lasers.</w:t>
+      </w:r>
+    </w:p>
+    <w:p>
+      <w:pPr>
+        <w:pStyle w:val="Paragraphedeliste"/>
+      </w:pPr>
+      <w:r>
+        <w:t>T : Dans le jeu, les lasers des aliens lorsqu’il touche un mur ou mon personnage inflige des dégâts à auteur de 1 point de vie</w:t>
       </w:r>
     </w:p>
     <w:p/>
@@ -2047,23 +1991,7 @@
         </w:numPr>
       </w:pPr>
       <w:r>
-        <w:t xml:space="preserve">S : En tant que développeur, je veux faire un petit </w:t>
-      </w:r>
-      <w:proofErr w:type="spellStart"/>
-      <w:r>
-        <w:t>easter</w:t>
-      </w:r>
-      <w:proofErr w:type="spellEnd"/>
-      <w:r>
-        <w:t xml:space="preserve"> </w:t>
-      </w:r>
-      <w:proofErr w:type="spellStart"/>
-      <w:r>
-        <w:t>egg</w:t>
-      </w:r>
-      <w:proofErr w:type="spellEnd"/>
-      <w:r>
-        <w:t xml:space="preserve"> lors de la saisie du pseudo « Saul » </w:t>
+        <w:t xml:space="preserve">S : En tant que développeur, je veux faire un petit easter egg lors de la saisie du pseudo « Saul » </w:t>
       </w:r>
     </w:p>
     <w:p>
@@ -2197,6 +2125,7 @@
     </w:p>
     <w:p>
       <w:r>
+        <w:lastRenderedPageBreak/>
         <w:t>Affaiblir</w:t>
       </w:r>
       <w:r>
@@ -2226,7 +2155,6 @@
         <w:pStyle w:val="Paragraphedeliste"/>
       </w:pPr>
       <w:r>
-        <w:lastRenderedPageBreak/>
         <w:t>T : Dans le jeu, lorsque mon missile touche un mur, celui-ci perd un point de vie</w:t>
       </w:r>
     </w:p>
@@ -2490,15 +2418,7 @@
           </w:tcPr>
           <w:p>
             <w:r>
-              <w:t xml:space="preserve">Gameplay, Meilleurs scores, Avancée dans la partie, Qui est donc ce </w:t>
-            </w:r>
-            <w:proofErr w:type="gramStart"/>
-            <w:r>
-              <w:t>joueur ?,</w:t>
-            </w:r>
-            <w:proofErr w:type="gramEnd"/>
-            <w:r>
-              <w:t xml:space="preserve"> On Peut vraiment faire ça !!!, Que fait-il là ?</w:t>
+              <w:t>Gameplay, Meilleurs scores, Avancée dans la partie, Qui est donc ce joueur ?, On Peut vraiment faire ça !!!, Que fait-il là ?</w:t>
             </w:r>
           </w:p>
         </w:tc>
@@ -2677,26 +2597,8 @@
       <w:pPr>
         <w:ind w:left="432"/>
       </w:pPr>
-      <w:proofErr w:type="spellStart"/>
-      <w:proofErr w:type="gramStart"/>
-      <w:r>
-        <w:t>goRightTest</w:t>
-      </w:r>
-      <w:proofErr w:type="spellEnd"/>
-      <w:r>
-        <w:t>(</w:t>
-      </w:r>
-      <w:proofErr w:type="gramEnd"/>
-      <w:r>
-        <w:t xml:space="preserve">) : vérifie que la variable </w:t>
-      </w:r>
-      <w:proofErr w:type="spellStart"/>
-      <w:r>
-        <w:t>positionX</w:t>
-      </w:r>
-      <w:proofErr w:type="spellEnd"/>
-      <w:r>
-        <w:t xml:space="preserve"> augmente bien de un pour permettre un déplacement vers la droite.</w:t>
+      <w:r>
+        <w:t>goRightTest() : vérifie que la variable positionX augmente bien de un pour permettre un déplacement vers la droite.</w:t>
       </w:r>
     </w:p>
     <w:p>
@@ -2708,26 +2610,8 @@
       <w:pPr>
         <w:ind w:left="432"/>
       </w:pPr>
-      <w:proofErr w:type="spellStart"/>
-      <w:proofErr w:type="gramStart"/>
-      <w:r>
-        <w:t>goLeftTest</w:t>
-      </w:r>
-      <w:proofErr w:type="spellEnd"/>
-      <w:r>
-        <w:t>(</w:t>
-      </w:r>
-      <w:proofErr w:type="gramEnd"/>
-      <w:r>
-        <w:t xml:space="preserve">) : vérifie que la variable </w:t>
-      </w:r>
-      <w:proofErr w:type="spellStart"/>
-      <w:r>
-        <w:t>positionX</w:t>
-      </w:r>
-      <w:proofErr w:type="spellEnd"/>
-      <w:r>
-        <w:t xml:space="preserve"> décrémente bien de un pour permettre un déplacement vers la gauche.</w:t>
+      <w:r>
+        <w:t>goLeftTest() : vérifie que la variable positionX décrémente bien de un pour permettre un déplacement vers la gauche.</w:t>
       </w:r>
     </w:p>
     <w:p>
@@ -2739,21 +2623,8 @@
       <w:pPr>
         <w:ind w:left="432"/>
       </w:pPr>
-      <w:proofErr w:type="gramStart"/>
-      <w:r>
-        <w:t>goLeftTest</w:t>
-      </w:r>
-      <w:proofErr w:type="gramEnd"/>
-      <w:r>
-        <w:t xml:space="preserve">2() : vérifie que si la position est à 0 alors il y a un blocage et donc que </w:t>
-      </w:r>
-      <w:proofErr w:type="spellStart"/>
-      <w:r>
-        <w:t>PositionX</w:t>
-      </w:r>
-      <w:proofErr w:type="spellEnd"/>
-      <w:r>
-        <w:t xml:space="preserve"> ne décrémente pas.</w:t>
+      <w:r>
+        <w:t>goLeftTest2() : vérifie que si la position est à 0 alors il y a un blocage et donc que PositionX ne décrémente pas.</w:t>
       </w:r>
     </w:p>
     <w:p>
@@ -2765,26 +2636,8 @@
       <w:pPr>
         <w:ind w:left="432"/>
       </w:pPr>
-      <w:proofErr w:type="spellStart"/>
-      <w:proofErr w:type="gramStart"/>
-      <w:r>
-        <w:t>constructTest</w:t>
-      </w:r>
-      <w:proofErr w:type="spellEnd"/>
-      <w:r>
-        <w:t>(</w:t>
-      </w:r>
-      <w:proofErr w:type="gramEnd"/>
-      <w:r>
-        <w:t xml:space="preserve">) : vérifie que </w:t>
-      </w:r>
-      <w:proofErr w:type="spellStart"/>
-      <w:r>
-        <w:t>tout</w:t>
-      </w:r>
-      <w:proofErr w:type="spellEnd"/>
-      <w:r>
-        <w:t xml:space="preserve"> les paramètres du constructeur sont justes. </w:t>
+      <w:r>
+        <w:t xml:space="preserve">constructTest() : vérifie que tout les paramètres du constructeur sont justes. </w:t>
       </w:r>
     </w:p>
     <w:p/>
@@ -2854,28 +2707,7 @@
         <w:t xml:space="preserve">Processeur : </w:t>
       </w:r>
       <w:r>
-        <w:t xml:space="preserve">11th </w:t>
-      </w:r>
-      <w:proofErr w:type="spellStart"/>
-      <w:r>
-        <w:t>Gen</w:t>
-      </w:r>
-      <w:proofErr w:type="spellEnd"/>
-      <w:r>
-        <w:t xml:space="preserve"> Intel(R) </w:t>
-      </w:r>
-      <w:proofErr w:type="spellStart"/>
-      <w:proofErr w:type="gramStart"/>
-      <w:r>
-        <w:t>Core</w:t>
-      </w:r>
-      <w:proofErr w:type="spellEnd"/>
-      <w:r>
-        <w:t>(</w:t>
-      </w:r>
-      <w:proofErr w:type="gramEnd"/>
-      <w:r>
-        <w:t>TM) i7-11700 @ 2.50GHz   2.50 GHz</w:t>
+        <w:t>11th Gen Intel(R) Core(TM) i7-11700 @ 2.50GHz   2.50 GHz</w:t>
       </w:r>
     </w:p>
     <w:p>
@@ -3565,21 +3397,7 @@
         <w:rPr>
           <w:i/>
         </w:rPr>
-        <w:t xml:space="preserve">S'il reste encore des </w:t>
-      </w:r>
-      <w:proofErr w:type="gramStart"/>
-      <w:r>
-        <w:rPr>
-          <w:i/>
-        </w:rPr>
-        <w:t>erreurs:</w:t>
-      </w:r>
-      <w:proofErr w:type="gramEnd"/>
-      <w:r>
-        <w:rPr>
-          <w:i/>
-        </w:rPr>
-        <w:t xml:space="preserve"> </w:t>
+        <w:t xml:space="preserve">S'il reste encore des erreurs: </w:t>
       </w:r>
     </w:p>
     <w:p>
@@ -3749,18 +3567,8 @@
           <w:i/>
           <w:sz w:val="24"/>
         </w:rPr>
-        <w:t xml:space="preserve">Développez en tous cas les points </w:t>
-      </w:r>
-      <w:proofErr w:type="gramStart"/>
-      <w:r>
-        <w:rPr>
-          <w:rFonts w:ascii="Arial" w:hAnsi="Arial" w:cs="Arial"/>
-          <w:i/>
-          <w:sz w:val="24"/>
-        </w:rPr>
-        <w:t>suivants:</w:t>
-      </w:r>
-      <w:proofErr w:type="gramEnd"/>
+        <w:t>Développez en tous cas les points suivants:</w:t>
+      </w:r>
     </w:p>
     <w:p>
       <w:pPr>
@@ -7373,6 +7181,26 @@
 </file>
 
 <file path=customXml/item1.xml><?xml version="1.0" encoding="utf-8"?>
+<p:properties xmlns:p="http://schemas.microsoft.com/office/2006/metadata/properties" xmlns:xsi="http://www.w3.org/2001/XMLSchema-instance" xmlns:pc="http://schemas.microsoft.com/office/infopath/2007/PartnerControls">
+  <documentManagement>
+    <lcf76f155ced4ddcb4097134ff3c332f xmlns="98d92101-24da-4498-9971-a24673344bd8">
+      <Terms xmlns="http://schemas.microsoft.com/office/infopath/2007/PartnerControls"/>
+    </lcf76f155ced4ddcb4097134ff3c332f>
+    <TaxCatchAll xmlns="dfa80de1-e9bb-4cf2-893d-d06220b3971a" xsi:nil="true"/>
+  </documentManagement>
+</p:properties>
+</file>
+
+<file path=customXml/item2.xml><?xml version="1.0" encoding="utf-8"?>
+<?mso-contentType ?>
+<FormTemplates xmlns="http://schemas.microsoft.com/sharepoint/v3/contenttype/forms">
+  <Display>DocumentLibraryForm</Display>
+  <Edit>DocumentLibraryForm</Edit>
+  <New>DocumentLibraryForm</New>
+</FormTemplates>
+</file>
+
+<file path=customXml/item3.xml><?xml version="1.0" encoding="utf-8"?>
 <ct:contentTypeSchema xmlns:ct="http://schemas.microsoft.com/office/2006/metadata/contentType" xmlns:ma="http://schemas.microsoft.com/office/2006/metadata/properties/metaAttributes" ct:_="" ma:_="" ma:contentTypeName="Document" ma:contentTypeID="0x010100E529CC47EA4E614CBF50FAFAB9B8F32B" ma:contentTypeVersion="9" ma:contentTypeDescription="Crée un document." ma:contentTypeScope="" ma:versionID="026f4ebce0e5277e37b90ae8b1b1c0d3">
   <xsd:schema xmlns:xsd="http://www.w3.org/2001/XMLSchema" xmlns:xs="http://www.w3.org/2001/XMLSchema" xmlns:p="http://schemas.microsoft.com/office/2006/metadata/properties" xmlns:ns2="dfa80de1-e9bb-4cf2-893d-d06220b3971a" xmlns:ns3="98d92101-24da-4498-9971-a24673344bd8" targetNamespace="http://schemas.microsoft.com/office/2006/metadata/properties" ma:root="true" ma:fieldsID="b9cb9f8533022950c644fef603f80954" ns2:_="" ns3:_="">
     <xsd:import namespace="dfa80de1-e9bb-4cf2-893d-d06220b3971a"/>
@@ -7569,27 +7397,26 @@
 </ct:contentTypeSchema>
 </file>
 
-<file path=customXml/item2.xml><?xml version="1.0" encoding="utf-8"?>
-<?mso-contentType ?>
-<FormTemplates xmlns="http://schemas.microsoft.com/sharepoint/v3/contenttype/forms">
-  <Display>DocumentLibraryForm</Display>
-  <Edit>DocumentLibraryForm</Edit>
-  <New>DocumentLibraryForm</New>
-</FormTemplates>
+<file path=customXml/itemProps1.xml><?xml version="1.0" encoding="utf-8"?>
+<ds:datastoreItem xmlns:ds="http://schemas.openxmlformats.org/officeDocument/2006/customXml" ds:itemID="{E5198F5E-0DBC-492C-83B4-AB13AD117DD5}">
+  <ds:schemaRefs>
+    <ds:schemaRef ds:uri="http://schemas.microsoft.com/office/2006/metadata/properties"/>
+    <ds:schemaRef ds:uri="http://schemas.microsoft.com/office/infopath/2007/PartnerControls"/>
+    <ds:schemaRef ds:uri="98d92101-24da-4498-9971-a24673344bd8"/>
+    <ds:schemaRef ds:uri="dfa80de1-e9bb-4cf2-893d-d06220b3971a"/>
+  </ds:schemaRefs>
+</ds:datastoreItem>
 </file>
 
-<file path=customXml/item3.xml><?xml version="1.0" encoding="utf-8"?>
-<p:properties xmlns:p="http://schemas.microsoft.com/office/2006/metadata/properties" xmlns:xsi="http://www.w3.org/2001/XMLSchema-instance" xmlns:pc="http://schemas.microsoft.com/office/infopath/2007/PartnerControls">
-  <documentManagement>
-    <lcf76f155ced4ddcb4097134ff3c332f xmlns="98d92101-24da-4498-9971-a24673344bd8">
-      <Terms xmlns="http://schemas.microsoft.com/office/infopath/2007/PartnerControls"/>
-    </lcf76f155ced4ddcb4097134ff3c332f>
-    <TaxCatchAll xmlns="dfa80de1-e9bb-4cf2-893d-d06220b3971a" xsi:nil="true"/>
-  </documentManagement>
-</p:properties>
+<file path=customXml/itemProps2.xml><?xml version="1.0" encoding="utf-8"?>
+<ds:datastoreItem xmlns:ds="http://schemas.openxmlformats.org/officeDocument/2006/customXml" ds:itemID="{D3135AC7-3C5E-4CF3-94BE-2823690A5E55}">
+  <ds:schemaRefs>
+    <ds:schemaRef ds:uri="http://schemas.microsoft.com/sharepoint/v3/contenttype/forms"/>
+  </ds:schemaRefs>
+</ds:datastoreItem>
 </file>
 
-<file path=customXml/itemProps1.xml><?xml version="1.0" encoding="utf-8"?>
+<file path=customXml/itemProps3.xml><?xml version="1.0" encoding="utf-8"?>
 <ds:datastoreItem xmlns:ds="http://schemas.openxmlformats.org/officeDocument/2006/customXml" ds:itemID="{82999A71-E59D-4EFC-B6B9-07379AF3DBEC}">
   <ds:schemaRefs>
     <ds:schemaRef ds:uri="http://schemas.microsoft.com/office/2006/metadata/contentType"/>
@@ -7606,23 +7433,4 @@
     <ds:schemaRef ds:uri="http://schemas.microsoft.com/internal/obd"/>
   </ds:schemaRefs>
 </ds:datastoreItem>
-</file>
-
-<file path=customXml/itemProps2.xml><?xml version="1.0" encoding="utf-8"?>
-<ds:datastoreItem xmlns:ds="http://schemas.openxmlformats.org/officeDocument/2006/customXml" ds:itemID="{D3135AC7-3C5E-4CF3-94BE-2823690A5E55}">
-  <ds:schemaRefs>
-    <ds:schemaRef ds:uri="http://schemas.microsoft.com/sharepoint/v3/contenttype/forms"/>
-  </ds:schemaRefs>
-</ds:datastoreItem>
-</file>
-
-<file path=customXml/itemProps3.xml><?xml version="1.0" encoding="utf-8"?>
-<ds:datastoreItem xmlns:ds="http://schemas.openxmlformats.org/officeDocument/2006/customXml" ds:itemID="{E5198F5E-0DBC-492C-83B4-AB13AD117DD5}">
-  <ds:schemaRefs>
-    <ds:schemaRef ds:uri="http://schemas.microsoft.com/office/2006/metadata/properties"/>
-    <ds:schemaRef ds:uri="http://schemas.microsoft.com/office/infopath/2007/PartnerControls"/>
-    <ds:schemaRef ds:uri="98d92101-24da-4498-9971-a24673344bd8"/>
-    <ds:schemaRef ds:uri="dfa80de1-e9bb-4cf2-893d-d06220b3971a"/>
-  </ds:schemaRefs>
-</ds:datastoreItem>
 </file>
</xml_diff>

<commit_message>
mettre la doc à jour pour compenser la livraison beta 2.0
</commit_message>
<xml_diff>
--- a/Documentation De Projet.docx
+++ b/Documentation De Projet.docx
@@ -1,6 +1,6 @@
 
 <file path=word/document.xml><?xml version="1.0" encoding="utf-8"?>
-<w:document xmlns:wpc="http://schemas.microsoft.com/office/word/2010/wordprocessingCanvas" xmlns:cx="http://schemas.microsoft.com/office/drawing/2014/chartex" xmlns:cx1="http://schemas.microsoft.com/office/drawing/2015/9/8/chartex" xmlns:cx2="http://schemas.microsoft.com/office/drawing/2015/10/21/chartex" xmlns:cx3="http://schemas.microsoft.com/office/drawing/2016/5/9/chartex" xmlns:cx4="http://schemas.microsoft.com/office/drawing/2016/5/10/chartex" xmlns:cx5="http://schemas.microsoft.com/office/drawing/2016/5/11/chartex" xmlns:cx6="http://schemas.microsoft.com/office/drawing/2016/5/12/chartex" xmlns:cx7="http://schemas.microsoft.com/office/drawing/2016/5/13/chartex" xmlns:cx8="http://schemas.microsoft.com/office/drawing/2016/5/14/chartex" xmlns:mc="http://schemas.openxmlformats.org/markup-compatibility/2006" xmlns:aink="http://schemas.microsoft.com/office/drawing/2016/ink" xmlns:am3d="http://schemas.microsoft.com/office/drawing/2017/model3d" xmlns:o="urn:schemas-microsoft-com:office:office" xmlns:r="http://schemas.openxmlformats.org/officeDocument/2006/relationships" xmlns:m="http://schemas.openxmlformats.org/officeDocument/2006/math" xmlns:v="urn:schemas-microsoft-com:vml" xmlns:wp14="http://schemas.microsoft.com/office/word/2010/wordprocessingDrawing" xmlns:wp="http://schemas.openxmlformats.org/drawingml/2006/wordprocessingDrawing" xmlns:w10="urn:schemas-microsoft-com:office:word" xmlns:w="http://schemas.openxmlformats.org/wordprocessingml/2006/main" xmlns:w14="http://schemas.microsoft.com/office/word/2010/wordml" xmlns:w15="http://schemas.microsoft.com/office/word/2012/wordml" xmlns:w16cex="http://schemas.microsoft.com/office/word/2018/wordml/cex" xmlns:w16cid="http://schemas.microsoft.com/office/word/2016/wordml/cid" xmlns:w16="http://schemas.microsoft.com/office/word/2018/wordml" xmlns:w16se="http://schemas.microsoft.com/office/word/2015/wordml/symex" xmlns:wpg="http://schemas.microsoft.com/office/word/2010/wordprocessingGroup" xmlns:wpi="http://schemas.microsoft.com/office/word/2010/wordprocessingInk" xmlns:wne="http://schemas.microsoft.com/office/word/2006/wordml" xmlns:wps="http://schemas.microsoft.com/office/word/2010/wordprocessingShape" mc:Ignorable="w14 w15 w16se w16cid w16 w16cex wp14">
+<w:document xmlns:wpc="http://schemas.microsoft.com/office/word/2010/wordprocessingCanvas" xmlns:cx="http://schemas.microsoft.com/office/drawing/2014/chartex" xmlns:cx1="http://schemas.microsoft.com/office/drawing/2015/9/8/chartex" xmlns:cx2="http://schemas.microsoft.com/office/drawing/2015/10/21/chartex" xmlns:cx3="http://schemas.microsoft.com/office/drawing/2016/5/9/chartex" xmlns:cx4="http://schemas.microsoft.com/office/drawing/2016/5/10/chartex" xmlns:cx5="http://schemas.microsoft.com/office/drawing/2016/5/11/chartex" xmlns:cx6="http://schemas.microsoft.com/office/drawing/2016/5/12/chartex" xmlns:cx7="http://schemas.microsoft.com/office/drawing/2016/5/13/chartex" xmlns:cx8="http://schemas.microsoft.com/office/drawing/2016/5/14/chartex" xmlns:mc="http://schemas.openxmlformats.org/markup-compatibility/2006" xmlns:aink="http://schemas.microsoft.com/office/drawing/2016/ink" xmlns:am3d="http://schemas.microsoft.com/office/drawing/2017/model3d" xmlns:o="urn:schemas-microsoft-com:office:office" xmlns:oel="http://schemas.microsoft.com/office/2019/extlst" xmlns:r="http://schemas.openxmlformats.org/officeDocument/2006/relationships" xmlns:m="http://schemas.openxmlformats.org/officeDocument/2006/math" xmlns:v="urn:schemas-microsoft-com:vml" xmlns:wp14="http://schemas.microsoft.com/office/word/2010/wordprocessingDrawing" xmlns:wp="http://schemas.openxmlformats.org/drawingml/2006/wordprocessingDrawing" xmlns:w10="urn:schemas-microsoft-com:office:word" xmlns:w="http://schemas.openxmlformats.org/wordprocessingml/2006/main" xmlns:w14="http://schemas.microsoft.com/office/word/2010/wordml" xmlns:w15="http://schemas.microsoft.com/office/word/2012/wordml" xmlns:w16cex="http://schemas.microsoft.com/office/word/2018/wordml/cex" xmlns:w16cid="http://schemas.microsoft.com/office/word/2016/wordml/cid" xmlns:w16="http://schemas.microsoft.com/office/word/2018/wordml" xmlns:w16sdtdh="http://schemas.microsoft.com/office/word/2020/wordml/sdtdatahash" xmlns:w16se="http://schemas.microsoft.com/office/word/2015/wordml/symex" xmlns:wpg="http://schemas.microsoft.com/office/word/2010/wordprocessingGroup" xmlns:wpi="http://schemas.microsoft.com/office/word/2010/wordprocessingInk" xmlns:wne="http://schemas.microsoft.com/office/word/2006/wordml" xmlns:wps="http://schemas.microsoft.com/office/word/2010/wordprocessingShape" mc:Ignorable="w14 w15 w16se w16cid w16 w16cex w16sdtdh wp14">
   <w:body>
     <w:p>
       <w:pPr>
@@ -133,6 +133,7 @@
                 <w:u w:val="wave"/>
               </w:rPr>
             </w:pPr>
+            <w:proofErr w:type="spellStart"/>
             <w:r>
               <w:rPr>
                 <w:rStyle w:val="Accentuationintense"/>
@@ -144,8 +145,37 @@
                 <w:szCs w:val="60"/>
                 <w:u w:val="wave"/>
               </w:rPr>
-              <w:t>Spicy Nvader</w:t>
+              <w:t>Spicy</w:t>
             </w:r>
+            <w:proofErr w:type="spellEnd"/>
+            <w:r>
+              <w:rPr>
+                <w:rStyle w:val="Accentuationintense"/>
+                <w:b/>
+                <w:bCs/>
+                <w:i w:val="0"/>
+                <w:iCs w:val="0"/>
+                <w:sz w:val="60"/>
+                <w:szCs w:val="60"/>
+                <w:u w:val="wave"/>
+              </w:rPr>
+              <w:t xml:space="preserve"> </w:t>
+            </w:r>
+            <w:proofErr w:type="spellStart"/>
+            <w:r>
+              <w:rPr>
+                <w:rStyle w:val="Accentuationintense"/>
+                <w:b/>
+                <w:bCs/>
+                <w:i w:val="0"/>
+                <w:iCs w:val="0"/>
+                <w:sz w:val="60"/>
+                <w:szCs w:val="60"/>
+                <w:u w:val="wave"/>
+              </w:rPr>
+              <w:t>Nvader</w:t>
+            </w:r>
+            <w:proofErr w:type="spellEnd"/>
           </w:p>
         </w:tc>
       </w:tr>
@@ -559,7 +589,7 @@
           <w:rPr>
             <w:webHidden/>
           </w:rPr>
-          <w:t>10</w:t>
+          <w:t>9</w:t>
         </w:r>
         <w:r>
           <w:rPr>
@@ -784,7 +814,7 @@
           <w:rPr>
             <w:webHidden/>
           </w:rPr>
-          <w:t>13</w:t>
+          <w:t>12</w:t>
         </w:r>
         <w:r>
           <w:rPr>
@@ -1052,7 +1082,49 @@
         <w:rPr>
           <w:szCs w:val="14"/>
         </w:rPr>
-        <w:t>Ce projet à pour but de recréer le jeu vidéo space invader en C# grâce au mode console. Le projet se déroule en plusieurs livraisons éparpillées jusqu’à la fin du semestre.</w:t>
+        <w:t xml:space="preserve">Ce projet </w:t>
+      </w:r>
+      <w:proofErr w:type="spellStart"/>
+      <w:r>
+        <w:rPr>
+          <w:szCs w:val="14"/>
+        </w:rPr>
+        <w:t>à</w:t>
+      </w:r>
+      <w:proofErr w:type="spellEnd"/>
+      <w:r>
+        <w:rPr>
+          <w:szCs w:val="14"/>
+        </w:rPr>
+        <w:t xml:space="preserve"> pour but de recréer le jeu vidéo </w:t>
+      </w:r>
+      <w:proofErr w:type="spellStart"/>
+      <w:r>
+        <w:rPr>
+          <w:szCs w:val="14"/>
+        </w:rPr>
+        <w:t>space</w:t>
+      </w:r>
+      <w:proofErr w:type="spellEnd"/>
+      <w:r>
+        <w:rPr>
+          <w:szCs w:val="14"/>
+        </w:rPr>
+        <w:t xml:space="preserve"> </w:t>
+      </w:r>
+      <w:proofErr w:type="spellStart"/>
+      <w:r>
+        <w:rPr>
+          <w:szCs w:val="14"/>
+        </w:rPr>
+        <w:t>invader</w:t>
+      </w:r>
+      <w:proofErr w:type="spellEnd"/>
+      <w:r>
+        <w:rPr>
+          <w:szCs w:val="14"/>
+        </w:rPr>
+        <w:t xml:space="preserve"> en C# grâce au mode console. Le projet se déroule en plusieurs livraisons éparpillées jusqu’à la fin du semestre.</w:t>
       </w:r>
     </w:p>
     <w:p>
@@ -1112,7 +1184,23 @@
         <w:sym w:font="Symbol" w:char="F0B7"/>
       </w:r>
       <w:r>
-        <w:t xml:space="preserve"> Mettre en pratique le TDD (« test driven development ») a. Créer des classes vides b. Couvrir les fonctionnalités du cahier des charges avec des tests (tous les tests seront « fail » au départ) c. Faire valider les tests par votre formateur avant de coder le fonctionnement </w:t>
+        <w:t xml:space="preserve"> Mettre en pratique le TDD (« test </w:t>
+      </w:r>
+      <w:proofErr w:type="spellStart"/>
+      <w:r>
+        <w:t>driven</w:t>
+      </w:r>
+      <w:proofErr w:type="spellEnd"/>
+      <w:r>
+        <w:t xml:space="preserve"> </w:t>
+      </w:r>
+      <w:proofErr w:type="spellStart"/>
+      <w:r>
+        <w:t>development</w:t>
+      </w:r>
+      <w:proofErr w:type="spellEnd"/>
+      <w:r>
+        <w:t xml:space="preserve"> ») a. Créer des classes vides b. Couvrir les fonctionnalités du cahier des charges avec des tests (tous les tests seront « fail » au départ) c. Faire valider les tests par votre formateur avant de coder le fonctionnement </w:t>
       </w:r>
     </w:p>
     <w:p/>
@@ -1135,7 +1223,31 @@
         <w:sym w:font="Symbol" w:char="F0B7"/>
       </w:r>
       <w:r>
-        <w:t xml:space="preserve"> Utilisation de Git (Github / Github Desktop / Cmder)</w:t>
+        <w:t xml:space="preserve"> Utilisation de Git (</w:t>
+      </w:r>
+      <w:proofErr w:type="spellStart"/>
+      <w:r>
+        <w:t>Github</w:t>
+      </w:r>
+      <w:proofErr w:type="spellEnd"/>
+      <w:r>
+        <w:t xml:space="preserve"> / </w:t>
+      </w:r>
+      <w:proofErr w:type="spellStart"/>
+      <w:r>
+        <w:t>Github</w:t>
+      </w:r>
+      <w:proofErr w:type="spellEnd"/>
+      <w:r>
+        <w:t xml:space="preserve"> Desktop / </w:t>
+      </w:r>
+      <w:proofErr w:type="spellStart"/>
+      <w:r>
+        <w:t>Cmder</w:t>
+      </w:r>
+      <w:proofErr w:type="spellEnd"/>
+      <w:r>
+        <w:t>)</w:t>
       </w:r>
     </w:p>
     <w:p>
@@ -1259,13 +1371,7 @@
         <w:ind w:left="708"/>
       </w:pPr>
       <w:r>
-        <w:t xml:space="preserve">T : Dans la fenêtre Options, lorsque je suis sur la sélection du son, si j’appuie sur enter le paramètre de </w:t>
-      </w:r>
-      <w:r>
-        <w:t>jeu</w:t>
-      </w:r>
-      <w:r>
-        <w:t xml:space="preserve"> devient l’opposé de la sélection précédente.</w:t>
+        <w:t>T : Dans la fenêtre Options, lorsque je suis sur la sélection du son, si j’appuie sur enter le paramètre de jeu devient l’opposé de la sélection précédente.</w:t>
       </w:r>
     </w:p>
     <w:p/>
@@ -1726,23 +1832,47 @@
         </w:numPr>
       </w:pPr>
       <w:r>
-        <w:t xml:space="preserve">S : En tant que joueur, je veux une fenêtre de « game over » lorsque je perds ou que je quitte le jeu. </w:t>
-      </w:r>
-    </w:p>
-    <w:p>
-      <w:pPr>
-        <w:pStyle w:val="Paragraphedeliste"/>
-      </w:pPr>
-      <w:r>
-        <w:t xml:space="preserve">T : Dans le jeu ou dans la fenêtre de pause, lorsque je quitte, une fenêtre de « game over » apparait avec notre score et un petit message. </w:t>
-      </w:r>
-    </w:p>
-    <w:p>
-      <w:pPr>
-        <w:pStyle w:val="Paragraphedeliste"/>
-      </w:pPr>
-      <w:r>
-        <w:t xml:space="preserve">T : Dans le jeu, lorsque je n’ai plus de vie, une fenêtre de « game over » apparait avec notre score et un petit message. </w:t>
+        <w:t xml:space="preserve">S : En tant que joueur, je veux une fenêtre de « </w:t>
+      </w:r>
+      <w:proofErr w:type="spellStart"/>
+      <w:r>
+        <w:t>game</w:t>
+      </w:r>
+      <w:proofErr w:type="spellEnd"/>
+      <w:r>
+        <w:t xml:space="preserve"> over » lorsque je perds ou que je quitte le jeu. </w:t>
+      </w:r>
+    </w:p>
+    <w:p>
+      <w:pPr>
+        <w:pStyle w:val="Paragraphedeliste"/>
+      </w:pPr>
+      <w:r>
+        <w:t xml:space="preserve">T : Dans le jeu ou dans la fenêtre de pause, lorsque je quitte, une fenêtre de « </w:t>
+      </w:r>
+      <w:proofErr w:type="spellStart"/>
+      <w:r>
+        <w:t>game</w:t>
+      </w:r>
+      <w:proofErr w:type="spellEnd"/>
+      <w:r>
+        <w:t xml:space="preserve"> over » apparait avec notre score et un petit message. </w:t>
+      </w:r>
+    </w:p>
+    <w:p>
+      <w:pPr>
+        <w:pStyle w:val="Paragraphedeliste"/>
+      </w:pPr>
+      <w:r>
+        <w:t xml:space="preserve">T : Dans le jeu, lorsque je n’ai plus de vie, une fenêtre de « </w:t>
+      </w:r>
+      <w:proofErr w:type="spellStart"/>
+      <w:r>
+        <w:t>game</w:t>
+      </w:r>
+      <w:proofErr w:type="spellEnd"/>
+      <w:r>
+        <w:t xml:space="preserve"> over » apparait avec notre score et un petit message. </w:t>
       </w:r>
     </w:p>
     <w:p/>
@@ -1826,7 +1956,15 @@
         <w:t xml:space="preserve">Dans le jeu, lorsque je mets </w:t>
       </w:r>
       <w:r>
-        <w:t>le pseudo « ExcaliBreizh »</w:t>
+        <w:t>le pseudo « </w:t>
+      </w:r>
+      <w:proofErr w:type="spellStart"/>
+      <w:r>
+        <w:t>ExcaliBreizh</w:t>
+      </w:r>
+      <w:proofErr w:type="spellEnd"/>
+      <w:r>
+        <w:t> »</w:t>
       </w:r>
       <w:r>
         <w:t xml:space="preserve"> sur le jeu mon nombre de vies passe à 5.</w:t>
@@ -1868,7 +2006,15 @@
         <w:pStyle w:val="Paragraphedeliste"/>
       </w:pPr>
       <w:r>
-        <w:t>T : Dans le jeu, les lasers des aliens lorsqu’il touche un mur ou mon personnage inflige des dégâts à auteur de 1 point de vie</w:t>
+        <w:t xml:space="preserve">T : Dans le jeu, les lasers des aliens lorsqu’il touche un mur ou mon personnage inflige des dégâts à </w:t>
+      </w:r>
+      <w:proofErr w:type="spellStart"/>
+      <w:r>
+        <w:t>auteur</w:t>
+      </w:r>
+      <w:proofErr w:type="spellEnd"/>
+      <w:r>
+        <w:t xml:space="preserve"> de 1 point de vie</w:t>
       </w:r>
     </w:p>
     <w:p/>
@@ -1991,7 +2137,23 @@
         </w:numPr>
       </w:pPr>
       <w:r>
-        <w:t xml:space="preserve">S : En tant que développeur, je veux faire un petit easter egg lors de la saisie du pseudo « Saul » </w:t>
+        <w:t xml:space="preserve">S : En tant que développeur, je veux faire un petit </w:t>
+      </w:r>
+      <w:proofErr w:type="spellStart"/>
+      <w:r>
+        <w:t>easter</w:t>
+      </w:r>
+      <w:proofErr w:type="spellEnd"/>
+      <w:r>
+        <w:t xml:space="preserve"> </w:t>
+      </w:r>
+      <w:proofErr w:type="spellStart"/>
+      <w:r>
+        <w:t>egg</w:t>
+      </w:r>
+      <w:proofErr w:type="spellEnd"/>
+      <w:r>
+        <w:t xml:space="preserve"> lors de la saisie du pseudo « Saul » </w:t>
       </w:r>
     </w:p>
     <w:p>
@@ -2597,8 +2759,21 @@
       <w:pPr>
         <w:ind w:left="432"/>
       </w:pPr>
-      <w:r>
-        <w:t>goRightTest() : vérifie que la variable positionX augmente bien de un pour permettre un déplacement vers la droite.</w:t>
+      <w:proofErr w:type="spellStart"/>
+      <w:r>
+        <w:t>goRightTest</w:t>
+      </w:r>
+      <w:proofErr w:type="spellEnd"/>
+      <w:r>
+        <w:t xml:space="preserve">() : vérifie que la variable </w:t>
+      </w:r>
+      <w:proofErr w:type="spellStart"/>
+      <w:r>
+        <w:t>positionX</w:t>
+      </w:r>
+      <w:proofErr w:type="spellEnd"/>
+      <w:r>
+        <w:t xml:space="preserve"> augmente bien de un pour permettre un déplacement vers la droite.</w:t>
       </w:r>
     </w:p>
     <w:p>
@@ -2610,8 +2785,21 @@
       <w:pPr>
         <w:ind w:left="432"/>
       </w:pPr>
-      <w:r>
-        <w:t>goLeftTest() : vérifie que la variable positionX décrémente bien de un pour permettre un déplacement vers la gauche.</w:t>
+      <w:proofErr w:type="spellStart"/>
+      <w:r>
+        <w:t>goLeftTest</w:t>
+      </w:r>
+      <w:proofErr w:type="spellEnd"/>
+      <w:r>
+        <w:t xml:space="preserve">() : vérifie que la variable </w:t>
+      </w:r>
+      <w:proofErr w:type="spellStart"/>
+      <w:r>
+        <w:t>positionX</w:t>
+      </w:r>
+      <w:proofErr w:type="spellEnd"/>
+      <w:r>
+        <w:t xml:space="preserve"> décrémente bien de un pour permettre un déplacement vers la gauche.</w:t>
       </w:r>
     </w:p>
     <w:p>
@@ -2624,7 +2812,15 @@
         <w:ind w:left="432"/>
       </w:pPr>
       <w:r>
-        <w:t>goLeftTest2() : vérifie que si la position est à 0 alors il y a un blocage et donc que PositionX ne décrémente pas.</w:t>
+        <w:t xml:space="preserve">goLeftTest2() : vérifie que si la position est à 0 alors il y a un blocage et donc que </w:t>
+      </w:r>
+      <w:proofErr w:type="spellStart"/>
+      <w:r>
+        <w:t>PositionX</w:t>
+      </w:r>
+      <w:proofErr w:type="spellEnd"/>
+      <w:r>
+        <w:t xml:space="preserve"> ne décrémente pas.</w:t>
       </w:r>
     </w:p>
     <w:p>
@@ -2636,8 +2832,21 @@
       <w:pPr>
         <w:ind w:left="432"/>
       </w:pPr>
-      <w:r>
-        <w:t xml:space="preserve">constructTest() : vérifie que tout les paramètres du constructeur sont justes. </w:t>
+      <w:proofErr w:type="spellStart"/>
+      <w:r>
+        <w:t>constructTest</w:t>
+      </w:r>
+      <w:proofErr w:type="spellEnd"/>
+      <w:r>
+        <w:t xml:space="preserve">() : vérifie que </w:t>
+      </w:r>
+      <w:proofErr w:type="spellStart"/>
+      <w:r>
+        <w:t>tout</w:t>
+      </w:r>
+      <w:proofErr w:type="spellEnd"/>
+      <w:r>
+        <w:t xml:space="preserve"> les paramètres du constructeur sont justes. </w:t>
       </w:r>
     </w:p>
     <w:p/>
@@ -2702,12 +2911,23 @@
           <w:ilvl w:val="0"/>
           <w:numId w:val="27"/>
         </w:numPr>
-      </w:pPr>
-      <w:r>
-        <w:t xml:space="preserve">Processeur : </w:t>
-      </w:r>
-      <w:r>
-        <w:t>11th Gen Intel(R) Core(TM) i7-11700 @ 2.50GHz   2.50 GHz</w:t>
+        <w:rPr>
+          <w:lang w:val="en-US"/>
+        </w:rPr>
+      </w:pPr>
+      <w:proofErr w:type="spellStart"/>
+      <w:r>
+        <w:rPr>
+          <w:lang w:val="en-US"/>
+        </w:rPr>
+        <w:t>Processeur</w:t>
+      </w:r>
+      <w:proofErr w:type="spellEnd"/>
+      <w:r>
+        <w:rPr>
+          <w:lang w:val="en-US"/>
+        </w:rPr>
+        <w:t> : 11th Gen Intel(R) Core(TM) i7-11700 @ 2.50GHz   2.50 GHz</w:t>
       </w:r>
     </w:p>
     <w:p>
@@ -2739,6 +2959,110 @@
     </w:p>
     <w:p>
       <w:pPr>
+        <w:pStyle w:val="Paragraphedeliste"/>
+        <w:numPr>
+          <w:ilvl w:val="0"/>
+          <w:numId w:val="27"/>
+        </w:numPr>
+      </w:pPr>
+      <w:hyperlink r:id="rId16" w:history="1">
+        <w:r>
+          <w:rPr>
+            <w:rStyle w:val="Lienhypertexte"/>
+          </w:rPr>
+          <w:t>https://app.diagrams.net/</w:t>
+        </w:r>
+      </w:hyperlink>
+    </w:p>
+    <w:p>
+      <w:pPr>
+        <w:pStyle w:val="Paragraphedeliste"/>
+        <w:numPr>
+          <w:ilvl w:val="0"/>
+          <w:numId w:val="27"/>
+        </w:numPr>
+      </w:pPr>
+      <w:r>
+        <w:t>GitHub Desktop</w:t>
+      </w:r>
+    </w:p>
+    <w:p>
+      <w:pPr>
+        <w:pStyle w:val="Paragraphedeliste"/>
+        <w:numPr>
+          <w:ilvl w:val="0"/>
+          <w:numId w:val="27"/>
+        </w:numPr>
+      </w:pPr>
+      <w:r>
+        <w:t xml:space="preserve">Écran </w:t>
+      </w:r>
+      <w:r>
+        <w:t>24’’ minimum</w:t>
+      </w:r>
+    </w:p>
+    <w:p>
+      <w:pPr>
+        <w:pStyle w:val="Paragraphedeliste"/>
+        <w:numPr>
+          <w:ilvl w:val="0"/>
+          <w:numId w:val="27"/>
+        </w:numPr>
+      </w:pPr>
+      <w:r>
+        <w:t>.NET 6.0</w:t>
+      </w:r>
+    </w:p>
+    <w:p>
+      <w:pPr>
+        <w:pStyle w:val="Paragraphedeliste"/>
+        <w:numPr>
+          <w:ilvl w:val="0"/>
+          <w:numId w:val="27"/>
+        </w:numPr>
+      </w:pPr>
+      <w:r>
+        <w:t>Word</w:t>
+      </w:r>
+    </w:p>
+    <w:p>
+      <w:pPr>
+        <w:pStyle w:val="Paragraphedeliste"/>
+        <w:numPr>
+          <w:ilvl w:val="0"/>
+          <w:numId w:val="27"/>
+        </w:numPr>
+      </w:pPr>
+      <w:r>
+        <w:t>Excel</w:t>
+      </w:r>
+    </w:p>
+    <w:p>
+      <w:pPr>
+        <w:pStyle w:val="Paragraphedeliste"/>
+        <w:numPr>
+          <w:ilvl w:val="0"/>
+          <w:numId w:val="27"/>
+        </w:numPr>
+      </w:pPr>
+      <w:r>
+        <w:t>Clavier</w:t>
+      </w:r>
+    </w:p>
+    <w:p>
+      <w:pPr>
+        <w:pStyle w:val="Paragraphedeliste"/>
+        <w:numPr>
+          <w:ilvl w:val="0"/>
+          <w:numId w:val="27"/>
+        </w:numPr>
+      </w:pPr>
+      <w:r>
+        <w:t>souris</w:t>
+      </w:r>
+    </w:p>
+    <w:p>
+      <w:pPr>
         <w:pStyle w:val="Titre1"/>
       </w:pPr>
       <w:bookmarkStart w:id="6" w:name="_Toc114999700"/>
@@ -2753,14 +3077,11 @@
         <w:ind w:left="432"/>
       </w:pPr>
       <w:r>
-        <w:rPr>
-          <w:noProof/>
-        </w:rPr>
         <w:drawing>
-          <wp:inline distT="0" distB="0" distL="0" distR="0" wp14:anchorId="605C1B3B" wp14:editId="488D9973">
-            <wp:extent cx="2791215" cy="800212"/>
-            <wp:effectExtent l="0" t="0" r="0" b="0"/>
-            <wp:docPr id="7" name="Image 7"/>
+          <wp:inline distT="0" distB="0" distL="0" distR="0" wp14:anchorId="58B324BE" wp14:editId="6B9581E9">
+            <wp:extent cx="5201376" cy="1305107"/>
+            <wp:effectExtent l="0" t="0" r="0" b="9525"/>
+            <wp:docPr id="9" name="Image 9" descr="Une image contenant texte, périphérique, mètre&#10;&#10;Description générée automatiquement"/>
             <wp:cNvGraphicFramePr>
               <a:graphicFrameLocks xmlns:a="http://schemas.openxmlformats.org/drawingml/2006/main" noChangeAspect="1"/>
             </wp:cNvGraphicFramePr>
@@ -2768,11 +3089,11 @@
               <a:graphicData uri="http://schemas.openxmlformats.org/drawingml/2006/picture">
                 <pic:pic xmlns:pic="http://schemas.openxmlformats.org/drawingml/2006/picture">
                   <pic:nvPicPr>
-                    <pic:cNvPr id="1" name=""/>
+                    <pic:cNvPr id="9" name="Image 9" descr="Une image contenant texte, périphérique, mètre&#10;&#10;Description générée automatiquement"/>
                     <pic:cNvPicPr/>
                   </pic:nvPicPr>
                   <pic:blipFill>
-                    <a:blip r:embed="rId16"/>
+                    <a:blip r:embed="rId17"/>
                     <a:stretch>
                       <a:fillRect/>
                     </a:stretch>
@@ -2780,7 +3101,7 @@
                   <pic:spPr>
                     <a:xfrm>
                       <a:off x="0" y="0"/>
-                      <a:ext cx="2791215" cy="800212"/>
+                      <a:ext cx="5201376" cy="1305107"/>
                     </a:xfrm>
                     <a:prstGeom prst="rect">
                       <a:avLst/>
@@ -2791,6 +3112,14 @@
             </a:graphic>
           </wp:inline>
         </w:drawing>
+      </w:r>
+    </w:p>
+    <w:p>
+      <w:pPr>
+        <w:ind w:left="432"/>
+      </w:pPr>
+      <w:r>
+        <w:t>06.12.2022</w:t>
       </w:r>
     </w:p>
     <w:p>
@@ -2929,6 +3258,7 @@
           </w:tcPr>
           <w:p>
             <w:r>
+              <w:lastRenderedPageBreak/>
               <w:t>4</w:t>
             </w:r>
           </w:p>
@@ -3225,7 +3555,6 @@
           </w:tcPr>
           <w:p>
             <w:r>
-              <w:lastRenderedPageBreak/>
               <w:t>16</w:t>
             </w:r>
           </w:p>
@@ -3662,8 +3991,8 @@
       </w:r>
     </w:p>
     <w:sectPr>
-      <w:headerReference w:type="default" r:id="rId17"/>
-      <w:footerReference w:type="default" r:id="rId18"/>
+      <w:headerReference w:type="default" r:id="rId18"/>
+      <w:footerReference w:type="default" r:id="rId19"/>
       <w:pgSz w:w="11906" w:h="16838" w:code="9"/>
       <w:pgMar w:top="1418" w:right="1418" w:bottom="1418" w:left="1418" w:header="720" w:footer="720" w:gutter="0"/>
       <w:cols w:space="720"/>
@@ -3674,7 +4003,7 @@
 </file>
 
 <file path=word/endnotes.xml><?xml version="1.0" encoding="utf-8"?>
-<w:endnotes xmlns:wpc="http://schemas.microsoft.com/office/word/2010/wordprocessingCanvas" xmlns:cx="http://schemas.microsoft.com/office/drawing/2014/chartex" xmlns:cx1="http://schemas.microsoft.com/office/drawing/2015/9/8/chartex" xmlns:cx2="http://schemas.microsoft.com/office/drawing/2015/10/21/chartex" xmlns:cx3="http://schemas.microsoft.com/office/drawing/2016/5/9/chartex" xmlns:cx4="http://schemas.microsoft.com/office/drawing/2016/5/10/chartex" xmlns:cx5="http://schemas.microsoft.com/office/drawing/2016/5/11/chartex" xmlns:cx6="http://schemas.microsoft.com/office/drawing/2016/5/12/chartex" xmlns:cx7="http://schemas.microsoft.com/office/drawing/2016/5/13/chartex" xmlns:cx8="http://schemas.microsoft.com/office/drawing/2016/5/14/chartex" xmlns:mc="http://schemas.openxmlformats.org/markup-compatibility/2006" xmlns:aink="http://schemas.microsoft.com/office/drawing/2016/ink" xmlns:am3d="http://schemas.microsoft.com/office/drawing/2017/model3d" xmlns:o="urn:schemas-microsoft-com:office:office" xmlns:r="http://schemas.openxmlformats.org/officeDocument/2006/relationships" xmlns:m="http://schemas.openxmlformats.org/officeDocument/2006/math" xmlns:v="urn:schemas-microsoft-com:vml" xmlns:wp14="http://schemas.microsoft.com/office/word/2010/wordprocessingDrawing" xmlns:wp="http://schemas.openxmlformats.org/drawingml/2006/wordprocessingDrawing" xmlns:w10="urn:schemas-microsoft-com:office:word" xmlns:w="http://schemas.openxmlformats.org/wordprocessingml/2006/main" xmlns:w14="http://schemas.microsoft.com/office/word/2010/wordml" xmlns:w15="http://schemas.microsoft.com/office/word/2012/wordml" xmlns:w16cex="http://schemas.microsoft.com/office/word/2018/wordml/cex" xmlns:w16cid="http://schemas.microsoft.com/office/word/2016/wordml/cid" xmlns:w16="http://schemas.microsoft.com/office/word/2018/wordml" xmlns:w16se="http://schemas.microsoft.com/office/word/2015/wordml/symex" xmlns:wpg="http://schemas.microsoft.com/office/word/2010/wordprocessingGroup" xmlns:wpi="http://schemas.microsoft.com/office/word/2010/wordprocessingInk" xmlns:wne="http://schemas.microsoft.com/office/word/2006/wordml" xmlns:wps="http://schemas.microsoft.com/office/word/2010/wordprocessingShape" mc:Ignorable="w14 w15 w16se w16cid w16 w16cex wp14">
+<w:endnotes xmlns:wpc="http://schemas.microsoft.com/office/word/2010/wordprocessingCanvas" xmlns:cx="http://schemas.microsoft.com/office/drawing/2014/chartex" xmlns:cx1="http://schemas.microsoft.com/office/drawing/2015/9/8/chartex" xmlns:cx2="http://schemas.microsoft.com/office/drawing/2015/10/21/chartex" xmlns:cx3="http://schemas.microsoft.com/office/drawing/2016/5/9/chartex" xmlns:cx4="http://schemas.microsoft.com/office/drawing/2016/5/10/chartex" xmlns:cx5="http://schemas.microsoft.com/office/drawing/2016/5/11/chartex" xmlns:cx6="http://schemas.microsoft.com/office/drawing/2016/5/12/chartex" xmlns:cx7="http://schemas.microsoft.com/office/drawing/2016/5/13/chartex" xmlns:cx8="http://schemas.microsoft.com/office/drawing/2016/5/14/chartex" xmlns:mc="http://schemas.openxmlformats.org/markup-compatibility/2006" xmlns:aink="http://schemas.microsoft.com/office/drawing/2016/ink" xmlns:am3d="http://schemas.microsoft.com/office/drawing/2017/model3d" xmlns:o="urn:schemas-microsoft-com:office:office" xmlns:oel="http://schemas.microsoft.com/office/2019/extlst" xmlns:r="http://schemas.openxmlformats.org/officeDocument/2006/relationships" xmlns:m="http://schemas.openxmlformats.org/officeDocument/2006/math" xmlns:v="urn:schemas-microsoft-com:vml" xmlns:wp14="http://schemas.microsoft.com/office/word/2010/wordprocessingDrawing" xmlns:wp="http://schemas.openxmlformats.org/drawingml/2006/wordprocessingDrawing" xmlns:w10="urn:schemas-microsoft-com:office:word" xmlns:w="http://schemas.openxmlformats.org/wordprocessingml/2006/main" xmlns:w14="http://schemas.microsoft.com/office/word/2010/wordml" xmlns:w15="http://schemas.microsoft.com/office/word/2012/wordml" xmlns:w16cex="http://schemas.microsoft.com/office/word/2018/wordml/cex" xmlns:w16cid="http://schemas.microsoft.com/office/word/2016/wordml/cid" xmlns:w16="http://schemas.microsoft.com/office/word/2018/wordml" xmlns:w16sdtdh="http://schemas.microsoft.com/office/word/2020/wordml/sdtdatahash" xmlns:w16se="http://schemas.microsoft.com/office/word/2015/wordml/symex" xmlns:wpg="http://schemas.microsoft.com/office/word/2010/wordprocessingGroup" xmlns:wpi="http://schemas.microsoft.com/office/word/2010/wordprocessingInk" xmlns:wne="http://schemas.microsoft.com/office/word/2006/wordml" xmlns:wps="http://schemas.microsoft.com/office/word/2010/wordprocessingShape" mc:Ignorable="w14 w15 w16se w16cid w16 w16cex w16sdtdh wp14">
   <w:endnote w:type="separator" w:id="-1">
     <w:p>
       <w:r>
@@ -3693,7 +4022,7 @@
 </file>
 
 <file path=word/footer1.xml><?xml version="1.0" encoding="utf-8"?>
-<w:ftr xmlns:wpc="http://schemas.microsoft.com/office/word/2010/wordprocessingCanvas" xmlns:cx="http://schemas.microsoft.com/office/drawing/2014/chartex" xmlns:cx1="http://schemas.microsoft.com/office/drawing/2015/9/8/chartex" xmlns:cx2="http://schemas.microsoft.com/office/drawing/2015/10/21/chartex" xmlns:cx3="http://schemas.microsoft.com/office/drawing/2016/5/9/chartex" xmlns:cx4="http://schemas.microsoft.com/office/drawing/2016/5/10/chartex" xmlns:cx5="http://schemas.microsoft.com/office/drawing/2016/5/11/chartex" xmlns:cx6="http://schemas.microsoft.com/office/drawing/2016/5/12/chartex" xmlns:cx7="http://schemas.microsoft.com/office/drawing/2016/5/13/chartex" xmlns:cx8="http://schemas.microsoft.com/office/drawing/2016/5/14/chartex" xmlns:mc="http://schemas.openxmlformats.org/markup-compatibility/2006" xmlns:aink="http://schemas.microsoft.com/office/drawing/2016/ink" xmlns:am3d="http://schemas.microsoft.com/office/drawing/2017/model3d" xmlns:o="urn:schemas-microsoft-com:office:office" xmlns:r="http://schemas.openxmlformats.org/officeDocument/2006/relationships" xmlns:m="http://schemas.openxmlformats.org/officeDocument/2006/math" xmlns:v="urn:schemas-microsoft-com:vml" xmlns:wp14="http://schemas.microsoft.com/office/word/2010/wordprocessingDrawing" xmlns:wp="http://schemas.openxmlformats.org/drawingml/2006/wordprocessingDrawing" xmlns:w10="urn:schemas-microsoft-com:office:word" xmlns:w="http://schemas.openxmlformats.org/wordprocessingml/2006/main" xmlns:w14="http://schemas.microsoft.com/office/word/2010/wordml" xmlns:w15="http://schemas.microsoft.com/office/word/2012/wordml" xmlns:w16cex="http://schemas.microsoft.com/office/word/2018/wordml/cex" xmlns:w16cid="http://schemas.microsoft.com/office/word/2016/wordml/cid" xmlns:w16="http://schemas.microsoft.com/office/word/2018/wordml" xmlns:w16se="http://schemas.microsoft.com/office/word/2015/wordml/symex" xmlns:wpg="http://schemas.microsoft.com/office/word/2010/wordprocessingGroup" xmlns:wpi="http://schemas.microsoft.com/office/word/2010/wordprocessingInk" xmlns:wne="http://schemas.microsoft.com/office/word/2006/wordml" xmlns:wps="http://schemas.microsoft.com/office/word/2010/wordprocessingShape" mc:Ignorable="w14 w15 w16se w16cid w16 w16cex wp14">
+<w:ftr xmlns:wpc="http://schemas.microsoft.com/office/word/2010/wordprocessingCanvas" xmlns:cx="http://schemas.microsoft.com/office/drawing/2014/chartex" xmlns:cx1="http://schemas.microsoft.com/office/drawing/2015/9/8/chartex" xmlns:cx2="http://schemas.microsoft.com/office/drawing/2015/10/21/chartex" xmlns:cx3="http://schemas.microsoft.com/office/drawing/2016/5/9/chartex" xmlns:cx4="http://schemas.microsoft.com/office/drawing/2016/5/10/chartex" xmlns:cx5="http://schemas.microsoft.com/office/drawing/2016/5/11/chartex" xmlns:cx6="http://schemas.microsoft.com/office/drawing/2016/5/12/chartex" xmlns:cx7="http://schemas.microsoft.com/office/drawing/2016/5/13/chartex" xmlns:cx8="http://schemas.microsoft.com/office/drawing/2016/5/14/chartex" xmlns:mc="http://schemas.openxmlformats.org/markup-compatibility/2006" xmlns:aink="http://schemas.microsoft.com/office/drawing/2016/ink" xmlns:am3d="http://schemas.microsoft.com/office/drawing/2017/model3d" xmlns:o="urn:schemas-microsoft-com:office:office" xmlns:oel="http://schemas.microsoft.com/office/2019/extlst" xmlns:r="http://schemas.openxmlformats.org/officeDocument/2006/relationships" xmlns:m="http://schemas.openxmlformats.org/officeDocument/2006/math" xmlns:v="urn:schemas-microsoft-com:vml" xmlns:wp14="http://schemas.microsoft.com/office/word/2010/wordprocessingDrawing" xmlns:wp="http://schemas.openxmlformats.org/drawingml/2006/wordprocessingDrawing" xmlns:w10="urn:schemas-microsoft-com:office:word" xmlns:w="http://schemas.openxmlformats.org/wordprocessingml/2006/main" xmlns:w14="http://schemas.microsoft.com/office/word/2010/wordml" xmlns:w15="http://schemas.microsoft.com/office/word/2012/wordml" xmlns:w16cex="http://schemas.microsoft.com/office/word/2018/wordml/cex" xmlns:w16cid="http://schemas.microsoft.com/office/word/2016/wordml/cid" xmlns:w16="http://schemas.microsoft.com/office/word/2018/wordml" xmlns:w16sdtdh="http://schemas.microsoft.com/office/word/2020/wordml/sdtdatahash" xmlns:w16se="http://schemas.microsoft.com/office/word/2015/wordml/symex" xmlns:wpg="http://schemas.microsoft.com/office/word/2010/wordprocessingGroup" xmlns:wpi="http://schemas.microsoft.com/office/word/2010/wordprocessingInk" xmlns:wne="http://schemas.microsoft.com/office/word/2006/wordml" xmlns:wps="http://schemas.microsoft.com/office/word/2010/wordprocessingShape" mc:Ignorable="w14 w15 w16se w16cid w16 w16cex w16sdtdh wp14">
   <w:p>
     <w:pPr>
       <w:pStyle w:val="Pieddepage"/>
@@ -3760,7 +4089,7 @@
 </file>
 
 <file path=word/footnotes.xml><?xml version="1.0" encoding="utf-8"?>
-<w:footnotes xmlns:wpc="http://schemas.microsoft.com/office/word/2010/wordprocessingCanvas" xmlns:cx="http://schemas.microsoft.com/office/drawing/2014/chartex" xmlns:cx1="http://schemas.microsoft.com/office/drawing/2015/9/8/chartex" xmlns:cx2="http://schemas.microsoft.com/office/drawing/2015/10/21/chartex" xmlns:cx3="http://schemas.microsoft.com/office/drawing/2016/5/9/chartex" xmlns:cx4="http://schemas.microsoft.com/office/drawing/2016/5/10/chartex" xmlns:cx5="http://schemas.microsoft.com/office/drawing/2016/5/11/chartex" xmlns:cx6="http://schemas.microsoft.com/office/drawing/2016/5/12/chartex" xmlns:cx7="http://schemas.microsoft.com/office/drawing/2016/5/13/chartex" xmlns:cx8="http://schemas.microsoft.com/office/drawing/2016/5/14/chartex" xmlns:mc="http://schemas.openxmlformats.org/markup-compatibility/2006" xmlns:aink="http://schemas.microsoft.com/office/drawing/2016/ink" xmlns:am3d="http://schemas.microsoft.com/office/drawing/2017/model3d" xmlns:o="urn:schemas-microsoft-com:office:office" xmlns:r="http://schemas.openxmlformats.org/officeDocument/2006/relationships" xmlns:m="http://schemas.openxmlformats.org/officeDocument/2006/math" xmlns:v="urn:schemas-microsoft-com:vml" xmlns:wp14="http://schemas.microsoft.com/office/word/2010/wordprocessingDrawing" xmlns:wp="http://schemas.openxmlformats.org/drawingml/2006/wordprocessingDrawing" xmlns:w10="urn:schemas-microsoft-com:office:word" xmlns:w="http://schemas.openxmlformats.org/wordprocessingml/2006/main" xmlns:w14="http://schemas.microsoft.com/office/word/2010/wordml" xmlns:w15="http://schemas.microsoft.com/office/word/2012/wordml" xmlns:w16cex="http://schemas.microsoft.com/office/word/2018/wordml/cex" xmlns:w16cid="http://schemas.microsoft.com/office/word/2016/wordml/cid" xmlns:w16="http://schemas.microsoft.com/office/word/2018/wordml" xmlns:w16se="http://schemas.microsoft.com/office/word/2015/wordml/symex" xmlns:wpg="http://schemas.microsoft.com/office/word/2010/wordprocessingGroup" xmlns:wpi="http://schemas.microsoft.com/office/word/2010/wordprocessingInk" xmlns:wne="http://schemas.microsoft.com/office/word/2006/wordml" xmlns:wps="http://schemas.microsoft.com/office/word/2010/wordprocessingShape" mc:Ignorable="w14 w15 w16se w16cid w16 w16cex wp14">
+<w:footnotes xmlns:wpc="http://schemas.microsoft.com/office/word/2010/wordprocessingCanvas" xmlns:cx="http://schemas.microsoft.com/office/drawing/2014/chartex" xmlns:cx1="http://schemas.microsoft.com/office/drawing/2015/9/8/chartex" xmlns:cx2="http://schemas.microsoft.com/office/drawing/2015/10/21/chartex" xmlns:cx3="http://schemas.microsoft.com/office/drawing/2016/5/9/chartex" xmlns:cx4="http://schemas.microsoft.com/office/drawing/2016/5/10/chartex" xmlns:cx5="http://schemas.microsoft.com/office/drawing/2016/5/11/chartex" xmlns:cx6="http://schemas.microsoft.com/office/drawing/2016/5/12/chartex" xmlns:cx7="http://schemas.microsoft.com/office/drawing/2016/5/13/chartex" xmlns:cx8="http://schemas.microsoft.com/office/drawing/2016/5/14/chartex" xmlns:mc="http://schemas.openxmlformats.org/markup-compatibility/2006" xmlns:aink="http://schemas.microsoft.com/office/drawing/2016/ink" xmlns:am3d="http://schemas.microsoft.com/office/drawing/2017/model3d" xmlns:o="urn:schemas-microsoft-com:office:office" xmlns:oel="http://schemas.microsoft.com/office/2019/extlst" xmlns:r="http://schemas.openxmlformats.org/officeDocument/2006/relationships" xmlns:m="http://schemas.openxmlformats.org/officeDocument/2006/math" xmlns:v="urn:schemas-microsoft-com:vml" xmlns:wp14="http://schemas.microsoft.com/office/word/2010/wordprocessingDrawing" xmlns:wp="http://schemas.openxmlformats.org/drawingml/2006/wordprocessingDrawing" xmlns:w10="urn:schemas-microsoft-com:office:word" xmlns:w="http://schemas.openxmlformats.org/wordprocessingml/2006/main" xmlns:w14="http://schemas.microsoft.com/office/word/2010/wordml" xmlns:w15="http://schemas.microsoft.com/office/word/2012/wordml" xmlns:w16cex="http://schemas.microsoft.com/office/word/2018/wordml/cex" xmlns:w16cid="http://schemas.microsoft.com/office/word/2016/wordml/cid" xmlns:w16="http://schemas.microsoft.com/office/word/2018/wordml" xmlns:w16sdtdh="http://schemas.microsoft.com/office/word/2020/wordml/sdtdatahash" xmlns:w16se="http://schemas.microsoft.com/office/word/2015/wordml/symex" xmlns:wpg="http://schemas.microsoft.com/office/word/2010/wordprocessingGroup" xmlns:wpi="http://schemas.microsoft.com/office/word/2010/wordprocessingInk" xmlns:wne="http://schemas.microsoft.com/office/word/2006/wordml" xmlns:wps="http://schemas.microsoft.com/office/word/2010/wordprocessingShape" mc:Ignorable="w14 w15 w16se w16cid w16 w16cex w16sdtdh wp14">
   <w:footnote w:type="separator" w:id="-1">
     <w:p>
       <w:r>
@@ -3779,7 +4108,7 @@
 </file>
 
 <file path=word/header1.xml><?xml version="1.0" encoding="utf-8"?>
-<w:hdr xmlns:wpc="http://schemas.microsoft.com/office/word/2010/wordprocessingCanvas" xmlns:cx="http://schemas.microsoft.com/office/drawing/2014/chartex" xmlns:cx1="http://schemas.microsoft.com/office/drawing/2015/9/8/chartex" xmlns:cx2="http://schemas.microsoft.com/office/drawing/2015/10/21/chartex" xmlns:cx3="http://schemas.microsoft.com/office/drawing/2016/5/9/chartex" xmlns:cx4="http://schemas.microsoft.com/office/drawing/2016/5/10/chartex" xmlns:cx5="http://schemas.microsoft.com/office/drawing/2016/5/11/chartex" xmlns:cx6="http://schemas.microsoft.com/office/drawing/2016/5/12/chartex" xmlns:cx7="http://schemas.microsoft.com/office/drawing/2016/5/13/chartex" xmlns:cx8="http://schemas.microsoft.com/office/drawing/2016/5/14/chartex" xmlns:mc="http://schemas.openxmlformats.org/markup-compatibility/2006" xmlns:aink="http://schemas.microsoft.com/office/drawing/2016/ink" xmlns:am3d="http://schemas.microsoft.com/office/drawing/2017/model3d" xmlns:o="urn:schemas-microsoft-com:office:office" xmlns:r="http://schemas.openxmlformats.org/officeDocument/2006/relationships" xmlns:m="http://schemas.openxmlformats.org/officeDocument/2006/math" xmlns:v="urn:schemas-microsoft-com:vml" xmlns:wp14="http://schemas.microsoft.com/office/word/2010/wordprocessingDrawing" xmlns:wp="http://schemas.openxmlformats.org/drawingml/2006/wordprocessingDrawing" xmlns:w10="urn:schemas-microsoft-com:office:word" xmlns:w="http://schemas.openxmlformats.org/wordprocessingml/2006/main" xmlns:w14="http://schemas.microsoft.com/office/word/2010/wordml" xmlns:w15="http://schemas.microsoft.com/office/word/2012/wordml" xmlns:w16cex="http://schemas.microsoft.com/office/word/2018/wordml/cex" xmlns:w16cid="http://schemas.microsoft.com/office/word/2016/wordml/cid" xmlns:w16="http://schemas.microsoft.com/office/word/2018/wordml" xmlns:w16se="http://schemas.microsoft.com/office/word/2015/wordml/symex" xmlns:wpg="http://schemas.microsoft.com/office/word/2010/wordprocessingGroup" xmlns:wpi="http://schemas.microsoft.com/office/word/2010/wordprocessingInk" xmlns:wne="http://schemas.microsoft.com/office/word/2006/wordml" xmlns:wps="http://schemas.microsoft.com/office/word/2010/wordprocessingShape" mc:Ignorable="w14 w15 w16se w16cid w16 w16cex wp14">
+<w:hdr xmlns:wpc="http://schemas.microsoft.com/office/word/2010/wordprocessingCanvas" xmlns:cx="http://schemas.microsoft.com/office/drawing/2014/chartex" xmlns:cx1="http://schemas.microsoft.com/office/drawing/2015/9/8/chartex" xmlns:cx2="http://schemas.microsoft.com/office/drawing/2015/10/21/chartex" xmlns:cx3="http://schemas.microsoft.com/office/drawing/2016/5/9/chartex" xmlns:cx4="http://schemas.microsoft.com/office/drawing/2016/5/10/chartex" xmlns:cx5="http://schemas.microsoft.com/office/drawing/2016/5/11/chartex" xmlns:cx6="http://schemas.microsoft.com/office/drawing/2016/5/12/chartex" xmlns:cx7="http://schemas.microsoft.com/office/drawing/2016/5/13/chartex" xmlns:cx8="http://schemas.microsoft.com/office/drawing/2016/5/14/chartex" xmlns:mc="http://schemas.openxmlformats.org/markup-compatibility/2006" xmlns:aink="http://schemas.microsoft.com/office/drawing/2016/ink" xmlns:am3d="http://schemas.microsoft.com/office/drawing/2017/model3d" xmlns:o="urn:schemas-microsoft-com:office:office" xmlns:oel="http://schemas.microsoft.com/office/2019/extlst" xmlns:r="http://schemas.openxmlformats.org/officeDocument/2006/relationships" xmlns:m="http://schemas.openxmlformats.org/officeDocument/2006/math" xmlns:v="urn:schemas-microsoft-com:vml" xmlns:wp14="http://schemas.microsoft.com/office/word/2010/wordprocessingDrawing" xmlns:wp="http://schemas.openxmlformats.org/drawingml/2006/wordprocessingDrawing" xmlns:w10="urn:schemas-microsoft-com:office:word" xmlns:w="http://schemas.openxmlformats.org/wordprocessingml/2006/main" xmlns:w14="http://schemas.microsoft.com/office/word/2010/wordml" xmlns:w15="http://schemas.microsoft.com/office/word/2012/wordml" xmlns:w16cex="http://schemas.microsoft.com/office/word/2018/wordml/cex" xmlns:w16cid="http://schemas.microsoft.com/office/word/2016/wordml/cid" xmlns:w16="http://schemas.microsoft.com/office/word/2018/wordml" xmlns:w16sdtdh="http://schemas.microsoft.com/office/word/2020/wordml/sdtdatahash" xmlns:w16se="http://schemas.microsoft.com/office/word/2015/wordml/symex" xmlns:wpg="http://schemas.microsoft.com/office/word/2010/wordprocessingGroup" xmlns:wpi="http://schemas.microsoft.com/office/word/2010/wordprocessingInk" xmlns:wne="http://schemas.microsoft.com/office/word/2006/wordml" xmlns:wps="http://schemas.microsoft.com/office/word/2010/wordprocessingShape" mc:Ignorable="w14 w15 w16se w16cid w16 w16cex w16sdtdh wp14">
   <w:p>
     <w:pPr>
       <w:pStyle w:val="En-tte"/>
@@ -3841,7 +4170,7 @@
 </file>
 
 <file path=word/numbering.xml><?xml version="1.0" encoding="utf-8"?>
-<w:numbering xmlns:wpc="http://schemas.microsoft.com/office/word/2010/wordprocessingCanvas" xmlns:cx="http://schemas.microsoft.com/office/drawing/2014/chartex" xmlns:cx1="http://schemas.microsoft.com/office/drawing/2015/9/8/chartex" xmlns:cx2="http://schemas.microsoft.com/office/drawing/2015/10/21/chartex" xmlns:cx3="http://schemas.microsoft.com/office/drawing/2016/5/9/chartex" xmlns:cx4="http://schemas.microsoft.com/office/drawing/2016/5/10/chartex" xmlns:cx5="http://schemas.microsoft.com/office/drawing/2016/5/11/chartex" xmlns:cx6="http://schemas.microsoft.com/office/drawing/2016/5/12/chartex" xmlns:cx7="http://schemas.microsoft.com/office/drawing/2016/5/13/chartex" xmlns:cx8="http://schemas.microsoft.com/office/drawing/2016/5/14/chartex" xmlns:mc="http://schemas.openxmlformats.org/markup-compatibility/2006" xmlns:aink="http://schemas.microsoft.com/office/drawing/2016/ink" xmlns:am3d="http://schemas.microsoft.com/office/drawing/2017/model3d" xmlns:o="urn:schemas-microsoft-com:office:office" xmlns:r="http://schemas.openxmlformats.org/officeDocument/2006/relationships" xmlns:m="http://schemas.openxmlformats.org/officeDocument/2006/math" xmlns:v="urn:schemas-microsoft-com:vml" xmlns:wp14="http://schemas.microsoft.com/office/word/2010/wordprocessingDrawing" xmlns:wp="http://schemas.openxmlformats.org/drawingml/2006/wordprocessingDrawing" xmlns:w10="urn:schemas-microsoft-com:office:word" xmlns:w="http://schemas.openxmlformats.org/wordprocessingml/2006/main" xmlns:w14="http://schemas.microsoft.com/office/word/2010/wordml" xmlns:w15="http://schemas.microsoft.com/office/word/2012/wordml" xmlns:w16cex="http://schemas.microsoft.com/office/word/2018/wordml/cex" xmlns:w16cid="http://schemas.microsoft.com/office/word/2016/wordml/cid" xmlns:w16="http://schemas.microsoft.com/office/word/2018/wordml" xmlns:w16se="http://schemas.microsoft.com/office/word/2015/wordml/symex" xmlns:wpg="http://schemas.microsoft.com/office/word/2010/wordprocessingGroup" xmlns:wpi="http://schemas.microsoft.com/office/word/2010/wordprocessingInk" xmlns:wne="http://schemas.microsoft.com/office/word/2006/wordml" xmlns:wps="http://schemas.microsoft.com/office/word/2010/wordprocessingShape" mc:Ignorable="w14 w15 w16se w16cid w16 w16cex wp14">
+<w:numbering xmlns:wpc="http://schemas.microsoft.com/office/word/2010/wordprocessingCanvas" xmlns:cx="http://schemas.microsoft.com/office/drawing/2014/chartex" xmlns:cx1="http://schemas.microsoft.com/office/drawing/2015/9/8/chartex" xmlns:cx2="http://schemas.microsoft.com/office/drawing/2015/10/21/chartex" xmlns:cx3="http://schemas.microsoft.com/office/drawing/2016/5/9/chartex" xmlns:cx4="http://schemas.microsoft.com/office/drawing/2016/5/10/chartex" xmlns:cx5="http://schemas.microsoft.com/office/drawing/2016/5/11/chartex" xmlns:cx6="http://schemas.microsoft.com/office/drawing/2016/5/12/chartex" xmlns:cx7="http://schemas.microsoft.com/office/drawing/2016/5/13/chartex" xmlns:cx8="http://schemas.microsoft.com/office/drawing/2016/5/14/chartex" xmlns:mc="http://schemas.openxmlformats.org/markup-compatibility/2006" xmlns:aink="http://schemas.microsoft.com/office/drawing/2016/ink" xmlns:am3d="http://schemas.microsoft.com/office/drawing/2017/model3d" xmlns:o="urn:schemas-microsoft-com:office:office" xmlns:oel="http://schemas.microsoft.com/office/2019/extlst" xmlns:r="http://schemas.openxmlformats.org/officeDocument/2006/relationships" xmlns:m="http://schemas.openxmlformats.org/officeDocument/2006/math" xmlns:v="urn:schemas-microsoft-com:vml" xmlns:wp14="http://schemas.microsoft.com/office/word/2010/wordprocessingDrawing" xmlns:wp="http://schemas.openxmlformats.org/drawingml/2006/wordprocessingDrawing" xmlns:w10="urn:schemas-microsoft-com:office:word" xmlns:w="http://schemas.openxmlformats.org/wordprocessingml/2006/main" xmlns:w14="http://schemas.microsoft.com/office/word/2010/wordml" xmlns:w15="http://schemas.microsoft.com/office/word/2012/wordml" xmlns:w16cex="http://schemas.microsoft.com/office/word/2018/wordml/cex" xmlns:w16cid="http://schemas.microsoft.com/office/word/2016/wordml/cid" xmlns:w16="http://schemas.microsoft.com/office/word/2018/wordml" xmlns:w16sdtdh="http://schemas.microsoft.com/office/word/2020/wordml/sdtdatahash" xmlns:w16se="http://schemas.microsoft.com/office/word/2015/wordml/symex" xmlns:wpg="http://schemas.microsoft.com/office/word/2010/wordprocessingGroup" xmlns:wpi="http://schemas.microsoft.com/office/word/2010/wordprocessingInk" xmlns:wne="http://schemas.microsoft.com/office/word/2006/wordml" xmlns:wps="http://schemas.microsoft.com/office/word/2010/wordprocessingShape" mc:Ignorable="w14 w15 w16se w16cid w16 w16cex w16sdtdh wp14">
   <w:abstractNum w:abstractNumId="0" w15:restartNumberingAfterBreak="0">
     <w:nsid w:val="031B5025"/>
     <w:multiLevelType w:val="hybridMultilevel"/>
@@ -5950,85 +6279,85 @@
       </w:rPr>
     </w:lvl>
   </w:abstractNum>
-  <w:num w:numId="1">
+  <w:num w:numId="1" w16cid:durableId="1223131107">
     <w:abstractNumId w:val="15"/>
   </w:num>
-  <w:num w:numId="2">
+  <w:num w:numId="2" w16cid:durableId="396780223">
     <w:abstractNumId w:val="1"/>
   </w:num>
-  <w:num w:numId="3">
+  <w:num w:numId="3" w16cid:durableId="156968920">
     <w:abstractNumId w:val="3"/>
   </w:num>
-  <w:num w:numId="4">
+  <w:num w:numId="4" w16cid:durableId="2066023006">
     <w:abstractNumId w:val="14"/>
   </w:num>
-  <w:num w:numId="5">
+  <w:num w:numId="5" w16cid:durableId="98792493">
     <w:abstractNumId w:val="10"/>
   </w:num>
-  <w:num w:numId="6">
+  <w:num w:numId="6" w16cid:durableId="1851679193">
     <w:abstractNumId w:val="5"/>
   </w:num>
-  <w:num w:numId="7">
+  <w:num w:numId="7" w16cid:durableId="611667980">
     <w:abstractNumId w:val="11"/>
   </w:num>
-  <w:num w:numId="8">
+  <w:num w:numId="8" w16cid:durableId="1603418983">
     <w:abstractNumId w:val="16"/>
   </w:num>
-  <w:num w:numId="9">
+  <w:num w:numId="9" w16cid:durableId="1303579751">
     <w:abstractNumId w:val="2"/>
   </w:num>
-  <w:num w:numId="10">
+  <w:num w:numId="10" w16cid:durableId="2143841457">
     <w:abstractNumId w:val="7"/>
   </w:num>
-  <w:num w:numId="11">
+  <w:num w:numId="11" w16cid:durableId="1177813757">
     <w:abstractNumId w:val="9"/>
   </w:num>
-  <w:num w:numId="12">
+  <w:num w:numId="12" w16cid:durableId="1596671881">
     <w:abstractNumId w:val="8"/>
   </w:num>
-  <w:num w:numId="13">
+  <w:num w:numId="13" w16cid:durableId="1017391538">
     <w:abstractNumId w:val="13"/>
   </w:num>
-  <w:num w:numId="14">
+  <w:num w:numId="14" w16cid:durableId="1686252579">
     <w:abstractNumId w:val="12"/>
   </w:num>
-  <w:num w:numId="15">
+  <w:num w:numId="15" w16cid:durableId="1980767169">
     <w:abstractNumId w:val="1"/>
   </w:num>
-  <w:num w:numId="16">
+  <w:num w:numId="16" w16cid:durableId="1033264842">
     <w:abstractNumId w:val="15"/>
   </w:num>
-  <w:num w:numId="17">
+  <w:num w:numId="17" w16cid:durableId="1628584996">
     <w:abstractNumId w:val="15"/>
   </w:num>
-  <w:num w:numId="18">
+  <w:num w:numId="18" w16cid:durableId="85074734">
     <w:abstractNumId w:val="15"/>
   </w:num>
-  <w:num w:numId="19">
+  <w:num w:numId="19" w16cid:durableId="1967736331">
     <w:abstractNumId w:val="15"/>
   </w:num>
-  <w:num w:numId="20">
+  <w:num w:numId="20" w16cid:durableId="1139958418">
     <w:abstractNumId w:val="4"/>
   </w:num>
-  <w:num w:numId="21">
+  <w:num w:numId="21" w16cid:durableId="1142163447">
     <w:abstractNumId w:val="15"/>
   </w:num>
-  <w:num w:numId="22">
+  <w:num w:numId="22" w16cid:durableId="613907830">
     <w:abstractNumId w:val="15"/>
   </w:num>
-  <w:num w:numId="23">
+  <w:num w:numId="23" w16cid:durableId="2017533976">
     <w:abstractNumId w:val="1"/>
   </w:num>
-  <w:num w:numId="24">
+  <w:num w:numId="24" w16cid:durableId="1708407168">
     <w:abstractNumId w:val="1"/>
   </w:num>
-  <w:num w:numId="25">
+  <w:num w:numId="25" w16cid:durableId="404566775">
     <w:abstractNumId w:val="1"/>
   </w:num>
-  <w:num w:numId="26">
+  <w:num w:numId="26" w16cid:durableId="1131553509">
     <w:abstractNumId w:val="6"/>
   </w:num>
-  <w:num w:numId="27">
+  <w:num w:numId="27" w16cid:durableId="173619489">
     <w:abstractNumId w:val="0"/>
   </w:num>
   <w:numIdMacAtCleanup w:val="13"/>
@@ -6036,7 +6365,7 @@
 </file>
 
 <file path=word/styles.xml><?xml version="1.0" encoding="utf-8"?>
-<w:styles xmlns:mc="http://schemas.openxmlformats.org/markup-compatibility/2006" xmlns:r="http://schemas.openxmlformats.org/officeDocument/2006/relationships" xmlns:w="http://schemas.openxmlformats.org/wordprocessingml/2006/main" xmlns:w14="http://schemas.microsoft.com/office/word/2010/wordml" xmlns:w15="http://schemas.microsoft.com/office/word/2012/wordml" xmlns:w16cex="http://schemas.microsoft.com/office/word/2018/wordml/cex" xmlns:w16cid="http://schemas.microsoft.com/office/word/2016/wordml/cid" xmlns:w16="http://schemas.microsoft.com/office/word/2018/wordml" xmlns:w16se="http://schemas.microsoft.com/office/word/2015/wordml/symex" mc:Ignorable="w14 w15 w16se w16cid w16 w16cex">
+<w:styles xmlns:mc="http://schemas.openxmlformats.org/markup-compatibility/2006" xmlns:r="http://schemas.openxmlformats.org/officeDocument/2006/relationships" xmlns:w="http://schemas.openxmlformats.org/wordprocessingml/2006/main" xmlns:w14="http://schemas.microsoft.com/office/word/2010/wordml" xmlns:w15="http://schemas.microsoft.com/office/word/2012/wordml" xmlns:w16cex="http://schemas.microsoft.com/office/word/2018/wordml/cex" xmlns:w16cid="http://schemas.microsoft.com/office/word/2016/wordml/cid" xmlns:w16="http://schemas.microsoft.com/office/word/2018/wordml" xmlns:w16sdtdh="http://schemas.microsoft.com/office/word/2020/wordml/sdtdatahash" xmlns:w16se="http://schemas.microsoft.com/office/word/2015/wordml/symex" mc:Ignorable="w14 w15 w16se w16cid w16 w16cex w16sdtdh">
   <w:docDefaults>
     <w:rPrDefault>
       <w:rPr>
@@ -6882,6 +7211,18 @@
       <w:color w:val="4472C4" w:themeColor="accent1"/>
     </w:rPr>
   </w:style>
+  <w:style w:type="character" w:styleId="Mentionnonrsolue">
+    <w:name w:val="Unresolved Mention"/>
+    <w:basedOn w:val="Policepardfaut"/>
+    <w:uiPriority w:val="99"/>
+    <w:semiHidden/>
+    <w:unhideWhenUsed/>
+    <w:rsid w:val="0035204C"/>
+    <w:rPr>
+      <w:color w:val="605E5C"/>
+      <w:shd w:val="clear" w:color="auto" w:fill="E1DFDD"/>
+    </w:rPr>
+  </w:style>
 </w:styles>
 </file>
 
@@ -7181,6 +7522,15 @@
 </file>
 
 <file path=customXml/item1.xml><?xml version="1.0" encoding="utf-8"?>
+<?mso-contentType ?>
+<FormTemplates xmlns="http://schemas.microsoft.com/sharepoint/v3/contenttype/forms">
+  <Display>DocumentLibraryForm</Display>
+  <Edit>DocumentLibraryForm</Edit>
+  <New>DocumentLibraryForm</New>
+</FormTemplates>
+</file>
+
+<file path=customXml/item2.xml><?xml version="1.0" encoding="utf-8"?>
 <p:properties xmlns:p="http://schemas.microsoft.com/office/2006/metadata/properties" xmlns:xsi="http://www.w3.org/2001/XMLSchema-instance" xmlns:pc="http://schemas.microsoft.com/office/infopath/2007/PartnerControls">
   <documentManagement>
     <lcf76f155ced4ddcb4097134ff3c332f xmlns="98d92101-24da-4498-9971-a24673344bd8">
@@ -7189,15 +7539,6 @@
     <TaxCatchAll xmlns="dfa80de1-e9bb-4cf2-893d-d06220b3971a" xsi:nil="true"/>
   </documentManagement>
 </p:properties>
-</file>
-
-<file path=customXml/item2.xml><?xml version="1.0" encoding="utf-8"?>
-<?mso-contentType ?>
-<FormTemplates xmlns="http://schemas.microsoft.com/sharepoint/v3/contenttype/forms">
-  <Display>DocumentLibraryForm</Display>
-  <Edit>DocumentLibraryForm</Edit>
-  <New>DocumentLibraryForm</New>
-</FormTemplates>
 </file>
 
 <file path=customXml/item3.xml><?xml version="1.0" encoding="utf-8"?>
@@ -7398,20 +7739,20 @@
 </file>
 
 <file path=customXml/itemProps1.xml><?xml version="1.0" encoding="utf-8"?>
+<ds:datastoreItem xmlns:ds="http://schemas.openxmlformats.org/officeDocument/2006/customXml" ds:itemID="{D3135AC7-3C5E-4CF3-94BE-2823690A5E55}">
+  <ds:schemaRefs>
+    <ds:schemaRef ds:uri="http://schemas.microsoft.com/sharepoint/v3/contenttype/forms"/>
+  </ds:schemaRefs>
+</ds:datastoreItem>
+</file>
+
+<file path=customXml/itemProps2.xml><?xml version="1.0" encoding="utf-8"?>
 <ds:datastoreItem xmlns:ds="http://schemas.openxmlformats.org/officeDocument/2006/customXml" ds:itemID="{E5198F5E-0DBC-492C-83B4-AB13AD117DD5}">
   <ds:schemaRefs>
     <ds:schemaRef ds:uri="http://schemas.microsoft.com/office/2006/metadata/properties"/>
     <ds:schemaRef ds:uri="http://schemas.microsoft.com/office/infopath/2007/PartnerControls"/>
     <ds:schemaRef ds:uri="98d92101-24da-4498-9971-a24673344bd8"/>
     <ds:schemaRef ds:uri="dfa80de1-e9bb-4cf2-893d-d06220b3971a"/>
-  </ds:schemaRefs>
-</ds:datastoreItem>
-</file>
-
-<file path=customXml/itemProps2.xml><?xml version="1.0" encoding="utf-8"?>
-<ds:datastoreItem xmlns:ds="http://schemas.openxmlformats.org/officeDocument/2006/customXml" ds:itemID="{D3135AC7-3C5E-4CF3-94BE-2823690A5E55}">
-  <ds:schemaRefs>
-    <ds:schemaRef ds:uri="http://schemas.microsoft.com/sharepoint/v3/contenttype/forms"/>
   </ds:schemaRefs>
 </ds:datastoreItem>
 </file>

</xml_diff>

<commit_message>
corriger des fautes d'ortographes
</commit_message>
<xml_diff>
--- a/Documentation De Projet.docx
+++ b/Documentation De Projet.docx
@@ -1913,18 +1913,13 @@
         <w:pStyle w:val="Paragraphedeliste"/>
       </w:pPr>
       <w:r>
-        <w:t>T</w:t>
-      </w:r>
-      <w:proofErr w:type="gramStart"/>
-      <w:r>
-        <w:t> :</w:t>
-      </w:r>
-      <w:r>
-        <w:t>Dans</w:t>
-      </w:r>
-      <w:proofErr w:type="gramEnd"/>
-      <w:r>
-        <w:t xml:space="preserve"> le jeu, </w:t>
+        <w:t>T :</w:t>
+      </w:r>
+      <w:r>
+        <w:t xml:space="preserve"> </w:t>
+      </w:r>
+      <w:r>
+        <w:t xml:space="preserve">Dans le jeu, </w:t>
       </w:r>
       <w:r>
         <w:t>il y a</w:t>
@@ -1977,18 +1972,13 @@
         <w:pStyle w:val="Paragraphedeliste"/>
       </w:pPr>
       <w:r>
-        <w:t>T</w:t>
-      </w:r>
-      <w:proofErr w:type="gramStart"/>
-      <w:r>
-        <w:t> :</w:t>
-      </w:r>
-      <w:r>
-        <w:t>Dans</w:t>
-      </w:r>
-      <w:proofErr w:type="gramEnd"/>
-      <w:r>
-        <w:t xml:space="preserve"> le jeu, lorsque je mets </w:t>
+        <w:t>T :</w:t>
+      </w:r>
+      <w:r>
+        <w:t xml:space="preserve"> </w:t>
+      </w:r>
+      <w:r>
+        <w:t xml:space="preserve">Dans le jeu, lorsque je mets </w:t>
       </w:r>
       <w:r>
         <w:t>le pseudo « </w:t>
@@ -2043,13 +2033,11 @@
       <w:r>
         <w:t xml:space="preserve">T : Dans le jeu, les lasers des aliens lorsqu’il touche un mur ou mon personnage inflige des dégâts à </w:t>
       </w:r>
-      <w:proofErr w:type="spellStart"/>
-      <w:r>
-        <w:t>auteur</w:t>
-      </w:r>
-      <w:proofErr w:type="spellEnd"/>
-      <w:r>
-        <w:t xml:space="preserve"> de 1 point de vie</w:t>
+      <w:r>
+        <w:t>h</w:t>
+      </w:r>
+      <w:r>
+        <w:t>auteur de 1 point de vie</w:t>
       </w:r>
     </w:p>
     <w:p/>
@@ -2894,19 +2882,7 @@
           <w:rPr>
             <w:rStyle w:val="Lienhypertexte"/>
           </w:rPr>
-          <w:t>https://pat</w:t>
-        </w:r>
-        <w:r>
-          <w:rPr>
-            <w:rStyle w:val="Lienhypertexte"/>
-          </w:rPr>
-          <w:t>o</w:t>
-        </w:r>
-        <w:r>
-          <w:rPr>
-            <w:rStyle w:val="Lienhypertexte"/>
-          </w:rPr>
-          <w:t>rjk.com/software/taag/#p=display&amp;f=Star%20Wars&amp;t=Type%20Something%20</w:t>
+          <w:t>https://patorjk.com/software/taag/#p=display&amp;f=Star%20Wars&amp;t=Type%20Something%20</w:t>
         </w:r>
       </w:hyperlink>
     </w:p>
@@ -3149,11 +3125,9 @@
           <w:numId w:val="27"/>
         </w:numPr>
       </w:pPr>
-      <w:proofErr w:type="gramStart"/>
-      <w:r>
-        <w:t>souris</w:t>
-      </w:r>
-      <w:proofErr w:type="gramEnd"/>
+      <w:r>
+        <w:t>Souris</w:t>
+      </w:r>
     </w:p>
     <w:p>
       <w:pPr>
@@ -3168,6 +3142,9 @@
     </w:p>
     <w:p>
       <w:r>
+        <w:rPr>
+          <w:noProof/>
+        </w:rPr>
         <w:drawing>
           <wp:inline distT="0" distB="0" distL="0" distR="0" wp14:anchorId="0CEFD418" wp14:editId="67A84FAB">
             <wp:extent cx="4991797" cy="1733792"/>
@@ -4014,11 +3991,17 @@
         <w:ind w:left="432"/>
       </w:pPr>
       <w:r>
-        <w:t xml:space="preserve">Pour moi, tous les objectifs du projet ont été atteint même si quelques un </w:t>
+        <w:t>Pour moi, tous les objectifs du projet ont été atteint même si quelque</w:t>
+      </w:r>
+      <w:r>
+        <w:t xml:space="preserve">s </w:t>
       </w:r>
       <w:proofErr w:type="gramStart"/>
       <w:r>
-        <w:t>n’ont</w:t>
+        <w:t xml:space="preserve">un </w:t>
+      </w:r>
+      <w:r>
+        <w:t xml:space="preserve"> n’ont</w:t>
       </w:r>
       <w:proofErr w:type="gramEnd"/>
       <w:r>
@@ -4143,13 +4126,8 @@
         </w:numPr>
       </w:pPr>
       <w:r>
-        <w:t xml:space="preserve">Le déplacement simultané avec les tirs </w:t>
-      </w:r>
-      <w:proofErr w:type="gramStart"/>
-      <w:r>
-        <w:t>du joueurs</w:t>
-      </w:r>
-      <w:proofErr w:type="gramEnd"/>
+        <w:t>Le déplacement simultané avec les tirs du joueur</w:t>
+      </w:r>
     </w:p>
     <w:p/>
     <w:p>
@@ -4222,7 +4200,15 @@
         </w:numPr>
       </w:pPr>
       <w:r>
-        <w:t>Créer un passe de combat qui récompense l’utilisateur avec des skins lorsqu’il monte en niveau</w:t>
+        <w:t xml:space="preserve">Créer </w:t>
+      </w:r>
+      <w:proofErr w:type="gramStart"/>
+      <w:r>
+        <w:t>un passe</w:t>
+      </w:r>
+      <w:proofErr w:type="gramEnd"/>
+      <w:r>
+        <w:t xml:space="preserve"> de combat qui récompense l’utilisateur avec des skins lorsqu’il monte en niveau</w:t>
       </w:r>
     </w:p>
     <w:sectPr>
@@ -8230,6 +8216,26 @@
 </file>
 
 <file path=customXml/item1.xml><?xml version="1.0" encoding="utf-8"?>
+<?mso-contentType ?>
+<FormTemplates xmlns="http://schemas.microsoft.com/sharepoint/v3/contenttype/forms">
+  <Display>DocumentLibraryForm</Display>
+  <Edit>DocumentLibraryForm</Edit>
+  <New>DocumentLibraryForm</New>
+</FormTemplates>
+</file>
+
+<file path=customXml/item2.xml><?xml version="1.0" encoding="utf-8"?>
+<p:properties xmlns:p="http://schemas.microsoft.com/office/2006/metadata/properties" xmlns:xsi="http://www.w3.org/2001/XMLSchema-instance" xmlns:pc="http://schemas.microsoft.com/office/infopath/2007/PartnerControls">
+  <documentManagement>
+    <lcf76f155ced4ddcb4097134ff3c332f xmlns="98d92101-24da-4498-9971-a24673344bd8">
+      <Terms xmlns="http://schemas.microsoft.com/office/infopath/2007/PartnerControls"/>
+    </lcf76f155ced4ddcb4097134ff3c332f>
+    <TaxCatchAll xmlns="dfa80de1-e9bb-4cf2-893d-d06220b3971a" xsi:nil="true"/>
+  </documentManagement>
+</p:properties>
+</file>
+
+<file path=customXml/item3.xml><?xml version="1.0" encoding="utf-8"?>
 <ct:contentTypeSchema xmlns:ct="http://schemas.microsoft.com/office/2006/metadata/contentType" xmlns:ma="http://schemas.microsoft.com/office/2006/metadata/properties/metaAttributes" ct:_="" ma:_="" ma:contentTypeName="Document" ma:contentTypeID="0x010100E529CC47EA4E614CBF50FAFAB9B8F32B" ma:contentTypeVersion="9" ma:contentTypeDescription="Crée un document." ma:contentTypeScope="" ma:versionID="026f4ebce0e5277e37b90ae8b1b1c0d3">
   <xsd:schema xmlns:xsd="http://www.w3.org/2001/XMLSchema" xmlns:xs="http://www.w3.org/2001/XMLSchema" xmlns:p="http://schemas.microsoft.com/office/2006/metadata/properties" xmlns:ns2="dfa80de1-e9bb-4cf2-893d-d06220b3971a" xmlns:ns3="98d92101-24da-4498-9971-a24673344bd8" targetNamespace="http://schemas.microsoft.com/office/2006/metadata/properties" ma:root="true" ma:fieldsID="b9cb9f8533022950c644fef603f80954" ns2:_="" ns3:_="">
     <xsd:import namespace="dfa80de1-e9bb-4cf2-893d-d06220b3971a"/>
@@ -8426,27 +8432,26 @@
 </ct:contentTypeSchema>
 </file>
 
-<file path=customXml/item2.xml><?xml version="1.0" encoding="utf-8"?>
-<p:properties xmlns:p="http://schemas.microsoft.com/office/2006/metadata/properties" xmlns:xsi="http://www.w3.org/2001/XMLSchema-instance" xmlns:pc="http://schemas.microsoft.com/office/infopath/2007/PartnerControls">
-  <documentManagement>
-    <lcf76f155ced4ddcb4097134ff3c332f xmlns="98d92101-24da-4498-9971-a24673344bd8">
-      <Terms xmlns="http://schemas.microsoft.com/office/infopath/2007/PartnerControls"/>
-    </lcf76f155ced4ddcb4097134ff3c332f>
-    <TaxCatchAll xmlns="dfa80de1-e9bb-4cf2-893d-d06220b3971a" xsi:nil="true"/>
-  </documentManagement>
-</p:properties>
+<file path=customXml/itemProps1.xml><?xml version="1.0" encoding="utf-8"?>
+<ds:datastoreItem xmlns:ds="http://schemas.openxmlformats.org/officeDocument/2006/customXml" ds:itemID="{D3135AC7-3C5E-4CF3-94BE-2823690A5E55}">
+  <ds:schemaRefs>
+    <ds:schemaRef ds:uri="http://schemas.microsoft.com/sharepoint/v3/contenttype/forms"/>
+  </ds:schemaRefs>
+</ds:datastoreItem>
 </file>
 
-<file path=customXml/item3.xml><?xml version="1.0" encoding="utf-8"?>
-<?mso-contentType ?>
-<FormTemplates xmlns="http://schemas.microsoft.com/sharepoint/v3/contenttype/forms">
-  <Display>DocumentLibraryForm</Display>
-  <Edit>DocumentLibraryForm</Edit>
-  <New>DocumentLibraryForm</New>
-</FormTemplates>
+<file path=customXml/itemProps2.xml><?xml version="1.0" encoding="utf-8"?>
+<ds:datastoreItem xmlns:ds="http://schemas.openxmlformats.org/officeDocument/2006/customXml" ds:itemID="{E5198F5E-0DBC-492C-83B4-AB13AD117DD5}">
+  <ds:schemaRefs>
+    <ds:schemaRef ds:uri="http://schemas.microsoft.com/office/2006/metadata/properties"/>
+    <ds:schemaRef ds:uri="http://schemas.microsoft.com/office/infopath/2007/PartnerControls"/>
+    <ds:schemaRef ds:uri="98d92101-24da-4498-9971-a24673344bd8"/>
+    <ds:schemaRef ds:uri="dfa80de1-e9bb-4cf2-893d-d06220b3971a"/>
+  </ds:schemaRefs>
+</ds:datastoreItem>
 </file>
 
-<file path=customXml/itemProps1.xml><?xml version="1.0" encoding="utf-8"?>
+<file path=customXml/itemProps3.xml><?xml version="1.0" encoding="utf-8"?>
 <ds:datastoreItem xmlns:ds="http://schemas.openxmlformats.org/officeDocument/2006/customXml" ds:itemID="{82999A71-E59D-4EFC-B6B9-07379AF3DBEC}">
   <ds:schemaRefs>
     <ds:schemaRef ds:uri="http://schemas.microsoft.com/office/2006/metadata/contentType"/>
@@ -8463,23 +8468,4 @@
     <ds:schemaRef ds:uri="http://schemas.microsoft.com/internal/obd"/>
   </ds:schemaRefs>
 </ds:datastoreItem>
-</file>
-
-<file path=customXml/itemProps2.xml><?xml version="1.0" encoding="utf-8"?>
-<ds:datastoreItem xmlns:ds="http://schemas.openxmlformats.org/officeDocument/2006/customXml" ds:itemID="{E5198F5E-0DBC-492C-83B4-AB13AD117DD5}">
-  <ds:schemaRefs>
-    <ds:schemaRef ds:uri="http://schemas.microsoft.com/office/2006/metadata/properties"/>
-    <ds:schemaRef ds:uri="http://schemas.microsoft.com/office/infopath/2007/PartnerControls"/>
-    <ds:schemaRef ds:uri="98d92101-24da-4498-9971-a24673344bd8"/>
-    <ds:schemaRef ds:uri="dfa80de1-e9bb-4cf2-893d-d06220b3971a"/>
-  </ds:schemaRefs>
-</ds:datastoreItem>
-</file>
-
-<file path=customXml/itemProps3.xml><?xml version="1.0" encoding="utf-8"?>
-<ds:datastoreItem xmlns:ds="http://schemas.openxmlformats.org/officeDocument/2006/customXml" ds:itemID="{D3135AC7-3C5E-4CF3-94BE-2823690A5E55}">
-  <ds:schemaRefs>
-    <ds:schemaRef ds:uri="http://schemas.microsoft.com/sharepoint/v3/contenttype/forms"/>
-  </ds:schemaRefs>
-</ds:datastoreItem>
 </file>
</xml_diff>